<commit_message>
dodani podaci o bazi podataka
</commit_message>
<xml_diff>
--- a/Dokumentacija_v0.6.docx
+++ b/Dokumentacija_v0.6.docx
@@ -2678,8 +2678,6 @@
       <w:pPr>
         <w:pStyle w:val="Normal1"/>
       </w:pPr>
-      <w:bookmarkStart w:id="1" w:name="_GoBack"/>
-      <w:bookmarkEnd w:id="1"/>
     </w:p>
     <w:p>
       <w:pPr>
@@ -2701,14 +2699,14 @@
         </w:tabs>
         <w:spacing w:line="360" w:lineRule="auto"/>
       </w:pPr>
-      <w:bookmarkStart w:id="2" w:name="h.gjdgxs" w:colFirst="0" w:colLast="0"/>
-      <w:bookmarkStart w:id="3" w:name="_Toc528945972"/>
-      <w:bookmarkEnd w:id="2"/>
+      <w:bookmarkStart w:id="1" w:name="h.gjdgxs" w:colFirst="0" w:colLast="0"/>
+      <w:bookmarkStart w:id="2" w:name="_Toc528945972"/>
+      <w:bookmarkEnd w:id="1"/>
       <w:r>
         <w:lastRenderedPageBreak/>
         <w:t>Dnevnik promjena dokumentacije</w:t>
       </w:r>
-      <w:bookmarkEnd w:id="3"/>
+      <w:bookmarkEnd w:id="2"/>
     </w:p>
     <w:p>
       <w:pPr>
@@ -5069,8 +5067,8 @@
         <w:spacing w:line="360" w:lineRule="auto"/>
         <w:jc w:val="both"/>
       </w:pPr>
-      <w:bookmarkStart w:id="4" w:name="h.30j0zll" w:colFirst="0" w:colLast="0"/>
-      <w:bookmarkEnd w:id="4"/>
+      <w:bookmarkStart w:id="3" w:name="h.30j0zll" w:colFirst="0" w:colLast="0"/>
+      <w:bookmarkEnd w:id="3"/>
       <w:r>
         <w:rPr>
           <w:rFonts w:ascii="Arial" w:eastAsia="Arial" w:hAnsi="Arial" w:cs="Arial"/>
@@ -5139,12 +5137,12 @@
           <w:numId w:val="3"/>
         </w:numPr>
       </w:pPr>
-      <w:bookmarkStart w:id="5" w:name="_Toc528945973"/>
+      <w:bookmarkStart w:id="4" w:name="_Toc528945973"/>
       <w:r>
         <w:lastRenderedPageBreak/>
         <w:t>Opis projektnog zadatka</w:t>
       </w:r>
-      <w:bookmarkEnd w:id="5"/>
+      <w:bookmarkEnd w:id="4"/>
     </w:p>
     <w:p>
       <w:pPr>
@@ -5504,8 +5502,8 @@
         <w:spacing w:line="360" w:lineRule="auto"/>
         <w:jc w:val="both"/>
       </w:pPr>
-      <w:bookmarkStart w:id="6" w:name="h.1fob9te" w:colFirst="0" w:colLast="0"/>
-      <w:bookmarkEnd w:id="6"/>
+      <w:bookmarkStart w:id="5" w:name="h.1fob9te" w:colFirst="0" w:colLast="0"/>
+      <w:bookmarkEnd w:id="5"/>
     </w:p>
     <w:p>
       <w:pPr>
@@ -5527,46 +5525,46 @@
         </w:tabs>
         <w:spacing w:line="360" w:lineRule="auto"/>
       </w:pPr>
-      <w:bookmarkStart w:id="7" w:name="_Toc528945974"/>
+      <w:bookmarkStart w:id="6" w:name="_Toc528945974"/>
       <w:r>
         <w:lastRenderedPageBreak/>
         <w:t>Pojmovnik</w:t>
       </w:r>
+      <w:bookmarkEnd w:id="6"/>
+    </w:p>
+    <w:p>
+      <w:pPr>
+        <w:pStyle w:val="Normal1"/>
+        <w:ind w:left="360"/>
+        <w:jc w:val="both"/>
+      </w:pPr>
+      <w:r>
+        <w:rPr>
+          <w:rFonts w:eastAsia="Arial"/>
+        </w:rPr>
+        <w:t xml:space="preserve">WEB (World Wide Web) – najkorištenija usluga interneta koja omogućava dohvaćanje </w:t>
+      </w:r>
+      <w:proofErr w:type="spellStart"/>
+      <w:r>
+        <w:rPr>
+          <w:rFonts w:eastAsia="Arial"/>
+        </w:rPr>
+        <w:t>hipertekstualnih</w:t>
+      </w:r>
+      <w:proofErr w:type="spellEnd"/>
+      <w:r>
+        <w:rPr>
+          <w:rFonts w:eastAsia="Arial"/>
+        </w:rPr>
+        <w:t xml:space="preserve"> dokumenata.</w:t>
+      </w:r>
+    </w:p>
+    <w:p>
+      <w:pPr>
+        <w:pStyle w:val="Normal1"/>
+      </w:pPr>
+      <w:bookmarkStart w:id="7" w:name="h.3znysh7" w:colFirst="0" w:colLast="0"/>
       <w:bookmarkEnd w:id="7"/>
-    </w:p>
-    <w:p>
-      <w:pPr>
-        <w:pStyle w:val="Normal1"/>
-        <w:ind w:left="360"/>
-        <w:jc w:val="both"/>
-      </w:pPr>
-      <w:r>
-        <w:rPr>
-          <w:rFonts w:eastAsia="Arial"/>
-        </w:rPr>
-        <w:t xml:space="preserve">WEB (World Wide Web) – najkorištenija usluga interneta koja omogućava dohvaćanje </w:t>
-      </w:r>
-      <w:proofErr w:type="spellStart"/>
-      <w:r>
-        <w:rPr>
-          <w:rFonts w:eastAsia="Arial"/>
-        </w:rPr>
-        <w:t>hipertekstualnih</w:t>
-      </w:r>
-      <w:proofErr w:type="spellEnd"/>
-      <w:r>
-        <w:rPr>
-          <w:rFonts w:eastAsia="Arial"/>
-        </w:rPr>
-        <w:t xml:space="preserve"> dokumenata.</w:t>
-      </w:r>
-    </w:p>
-    <w:p>
-      <w:pPr>
-        <w:pStyle w:val="Normal1"/>
-      </w:pPr>
-      <w:bookmarkStart w:id="8" w:name="h.3znysh7" w:colFirst="0" w:colLast="0"/>
-      <w:bookmarkEnd w:id="8"/>
     </w:p>
     <w:p>
       <w:pPr>
@@ -5588,12 +5586,12 @@
         </w:tabs>
         <w:spacing w:line="360" w:lineRule="auto"/>
       </w:pPr>
-      <w:bookmarkStart w:id="9" w:name="_Toc528945975"/>
+      <w:bookmarkStart w:id="8" w:name="_Toc528945975"/>
       <w:r>
         <w:lastRenderedPageBreak/>
         <w:t>Funkcionalni zahtjevi</w:t>
       </w:r>
-      <w:bookmarkEnd w:id="9"/>
+      <w:bookmarkEnd w:id="8"/>
     </w:p>
     <w:p>
       <w:pPr>
@@ -6085,18 +6083,19 @@
       <w:r>
         <w:br w:type="page"/>
       </w:r>
-      <w:bookmarkStart w:id="10" w:name="_Ref528667092"/>
-      <w:bookmarkStart w:id="11" w:name="_Ref528667097"/>
-      <w:bookmarkStart w:id="12" w:name="_Ref528667098"/>
-      <w:bookmarkStart w:id="13" w:name="_Ref528667099"/>
-      <w:bookmarkStart w:id="14" w:name="_Ref528667100"/>
-      <w:bookmarkStart w:id="15" w:name="_Ref528667120"/>
-      <w:bookmarkStart w:id="16" w:name="_Ref528667192"/>
-      <w:bookmarkStart w:id="17" w:name="_Toc528945976"/>
+      <w:bookmarkStart w:id="9" w:name="_Ref528667092"/>
+      <w:bookmarkStart w:id="10" w:name="_Ref528667097"/>
+      <w:bookmarkStart w:id="11" w:name="_Ref528667098"/>
+      <w:bookmarkStart w:id="12" w:name="_Ref528667099"/>
+      <w:bookmarkStart w:id="13" w:name="_Ref528667100"/>
+      <w:bookmarkStart w:id="14" w:name="_Ref528667120"/>
+      <w:bookmarkStart w:id="15" w:name="_Ref528667192"/>
+      <w:bookmarkStart w:id="16" w:name="_Toc528945976"/>
       <w:r>
         <w:lastRenderedPageBreak/>
         <w:t>4.1 Opis obrazaca uporabe</w:t>
       </w:r>
+      <w:bookmarkEnd w:id="9"/>
       <w:bookmarkEnd w:id="10"/>
       <w:bookmarkEnd w:id="11"/>
       <w:bookmarkEnd w:id="12"/>
@@ -6104,7 +6103,6 @@
       <w:bookmarkEnd w:id="14"/>
       <w:bookmarkEnd w:id="15"/>
       <w:bookmarkEnd w:id="16"/>
-      <w:bookmarkEnd w:id="17"/>
     </w:p>
     <w:p>
       <w:pPr>
@@ -8716,12 +8714,12 @@
       <w:pPr>
         <w:pStyle w:val="Heading2"/>
       </w:pPr>
-      <w:bookmarkStart w:id="18" w:name="_Toc528945977"/>
+      <w:bookmarkStart w:id="17" w:name="_Toc528945977"/>
       <w:r>
         <w:lastRenderedPageBreak/>
         <w:t>4.2 Dijagrami obrazaca uporabe</w:t>
       </w:r>
-      <w:bookmarkEnd w:id="18"/>
+      <w:bookmarkEnd w:id="17"/>
     </w:p>
     <w:p>
       <w:pPr>
@@ -9013,8 +9011,8 @@
           <w:i/>
         </w:rPr>
       </w:pPr>
-      <w:bookmarkStart w:id="19" w:name="h.2et92p0" w:colFirst="0" w:colLast="0"/>
-      <w:bookmarkEnd w:id="19"/>
+      <w:bookmarkStart w:id="18" w:name="h.2et92p0" w:colFirst="0" w:colLast="0"/>
+      <w:bookmarkEnd w:id="18"/>
       <w:r>
         <w:rPr>
           <w:i/>
@@ -9311,12 +9309,12 @@
       <w:pPr>
         <w:pStyle w:val="Heading2"/>
       </w:pPr>
-      <w:bookmarkStart w:id="20" w:name="_Toc528945978"/>
+      <w:bookmarkStart w:id="19" w:name="_Toc528945978"/>
       <w:r>
         <w:lastRenderedPageBreak/>
         <w:t>4.3 Sekvencijski dijagrami</w:t>
       </w:r>
-      <w:bookmarkEnd w:id="20"/>
+      <w:bookmarkEnd w:id="19"/>
     </w:p>
     <w:p>
       <w:pPr>
@@ -9963,19 +9961,7 @@
         <w:rPr>
           <w:b/>
         </w:rPr>
-        <w:t>sci uporabe UC</w:t>
-      </w:r>
-      <w:r>
-        <w:rPr>
-          <w:b/>
-        </w:rPr>
-        <w:t>7</w:t>
-      </w:r>
-      <w:r>
-        <w:rPr>
-          <w:b/>
-        </w:rPr>
-        <w:t>:</w:t>
+        <w:t>sci uporabe UC7:</w:t>
       </w:r>
     </w:p>
     <w:p>
@@ -10071,13 +10057,7 @@
         <w:rPr>
           <w:i/>
         </w:rPr>
-        <w:t>Slika 4.3.</w:t>
-      </w:r>
-      <w:r>
-        <w:rPr>
-          <w:i/>
-        </w:rPr>
-        <w:t>4</w:t>
+        <w:t>Slika 4.3.4</w:t>
       </w:r>
       <w:r>
         <w:rPr>
@@ -10116,19 +10096,7 @@
         <w:rPr>
           <w:b/>
         </w:rPr>
-        <w:t>sci uporabe UC</w:t>
-      </w:r>
-      <w:r>
-        <w:rPr>
-          <w:b/>
-        </w:rPr>
-        <w:t>8</w:t>
-      </w:r>
-      <w:r>
-        <w:rPr>
-          <w:b/>
-        </w:rPr>
-        <w:t>:</w:t>
+        <w:t>sci uporabe UC8:</w:t>
       </w:r>
     </w:p>
     <w:p>
@@ -10238,13 +10206,7 @@
         <w:rPr>
           <w:i/>
         </w:rPr>
-        <w:t>Slika 4.3.</w:t>
-      </w:r>
-      <w:r>
-        <w:rPr>
-          <w:i/>
-        </w:rPr>
-        <w:t>5</w:t>
+        <w:t>Slika 4.3.5</w:t>
       </w:r>
       <w:r>
         <w:rPr>
@@ -10256,25 +10218,7 @@
         <w:rPr>
           <w:i/>
         </w:rPr>
-        <w:t xml:space="preserve">Sekvencijski dijagram za </w:t>
-      </w:r>
-      <w:r>
-        <w:rPr>
-          <w:i/>
-        </w:rPr>
-        <w:t>traženje parkirališta</w:t>
-      </w:r>
-      <w:r>
-        <w:rPr>
-          <w:i/>
-        </w:rPr>
-        <w:t xml:space="preserve"> – UC</w:t>
-      </w:r>
-      <w:r>
-        <w:rPr>
-          <w:i/>
-        </w:rPr>
-        <w:t>8</w:t>
+        <w:t>Sekvencijski dijagram za traženje parkirališta – UC8</w:t>
       </w:r>
     </w:p>
     <w:p>
@@ -10298,19 +10242,7 @@
         <w:rPr>
           <w:b/>
         </w:rPr>
-        <w:t>sci uporabe UC</w:t>
-      </w:r>
-      <w:r>
-        <w:rPr>
-          <w:b/>
-        </w:rPr>
-        <w:t>9</w:t>
-      </w:r>
-      <w:r>
-        <w:rPr>
-          <w:b/>
-        </w:rPr>
-        <w:t>:</w:t>
+        <w:t>sci uporabe UC9:</w:t>
       </w:r>
     </w:p>
     <w:p>
@@ -10412,13 +10344,7 @@
         <w:rPr>
           <w:i/>
         </w:rPr>
-        <w:t>Slika 4.3.</w:t>
-      </w:r>
-      <w:r>
-        <w:rPr>
-          <w:i/>
-        </w:rPr>
-        <w:t>6</w:t>
+        <w:t>Slika 4.3.6</w:t>
       </w:r>
       <w:r>
         <w:rPr>
@@ -10430,25 +10356,7 @@
         <w:rPr>
           <w:i/>
         </w:rPr>
-        <w:t xml:space="preserve">Sekvencijski dijagram za </w:t>
-      </w:r>
-      <w:r>
-        <w:rPr>
-          <w:i/>
-        </w:rPr>
-        <w:t>upravljanje parkiralištima</w:t>
-      </w:r>
-      <w:r>
-        <w:rPr>
-          <w:i/>
-        </w:rPr>
-        <w:t xml:space="preserve"> – UC</w:t>
-      </w:r>
-      <w:r>
-        <w:rPr>
-          <w:i/>
-        </w:rPr>
-        <w:t>9</w:t>
+        <w:t>Sekvencijski dijagram za upravljanje parkiralištima – UC9</w:t>
       </w:r>
     </w:p>
     <w:p>
@@ -10477,19 +10385,7 @@
         <w:rPr>
           <w:b/>
         </w:rPr>
-        <w:t>sci uporabe UC</w:t>
-      </w:r>
-      <w:r>
-        <w:rPr>
-          <w:b/>
-        </w:rPr>
-        <w:t>10</w:t>
-      </w:r>
-      <w:r>
-        <w:rPr>
-          <w:b/>
-        </w:rPr>
-        <w:t>:</w:t>
+        <w:t>sci uporabe UC10:</w:t>
       </w:r>
     </w:p>
     <w:p>
@@ -10588,13 +10484,7 @@
         <w:rPr>
           <w:i/>
         </w:rPr>
-        <w:t>Slika 4.3.</w:t>
-      </w:r>
-      <w:r>
-        <w:rPr>
-          <w:i/>
-        </w:rPr>
-        <w:t>7</w:t>
+        <w:t>Slika 4.3.7</w:t>
       </w:r>
       <w:r>
         <w:rPr>
@@ -10618,13 +10508,7 @@
         <w:rPr>
           <w:i/>
         </w:rPr>
-        <w:t xml:space="preserve"> – UC</w:t>
-      </w:r>
-      <w:r>
-        <w:rPr>
-          <w:i/>
-        </w:rPr>
-        <w:t>10</w:t>
+        <w:t xml:space="preserve"> – UC10</w:t>
       </w:r>
     </w:p>
     <w:p>
@@ -10650,19 +10534,7 @@
         <w:rPr>
           <w:b/>
         </w:rPr>
-        <w:t>sci uporabe UC1</w:t>
-      </w:r>
-      <w:r>
-        <w:rPr>
-          <w:b/>
-        </w:rPr>
-        <w:t>1</w:t>
-      </w:r>
-      <w:r>
-        <w:rPr>
-          <w:b/>
-        </w:rPr>
-        <w:t>:</w:t>
+        <w:t>sci uporabe UC11:</w:t>
       </w:r>
     </w:p>
     <w:p>
@@ -10756,13 +10628,7 @@
         <w:rPr>
           <w:i/>
         </w:rPr>
-        <w:t>Slika 4.3.</w:t>
-      </w:r>
-      <w:r>
-        <w:rPr>
-          <w:i/>
-        </w:rPr>
-        <w:t>8</w:t>
+        <w:t>Slika 4.3.8</w:t>
       </w:r>
       <w:r>
         <w:rPr>
@@ -10774,25 +10640,7 @@
         <w:rPr>
           <w:i/>
         </w:rPr>
-        <w:t xml:space="preserve">Sekvencijski dijagram za </w:t>
-      </w:r>
-      <w:r>
-        <w:rPr>
-          <w:i/>
-        </w:rPr>
-        <w:t>brisanje računa</w:t>
-      </w:r>
-      <w:r>
-        <w:rPr>
-          <w:i/>
-        </w:rPr>
-        <w:t xml:space="preserve"> – UC1</w:t>
-      </w:r>
-      <w:r>
-        <w:rPr>
-          <w:i/>
-        </w:rPr>
-        <w:t>1</w:t>
+        <w:t>Sekvencijski dijagram za brisanje računa – UC11</w:t>
       </w:r>
     </w:p>
     <w:p>
@@ -10817,19 +10665,7 @@
         <w:rPr>
           <w:b/>
         </w:rPr>
-        <w:t>sci uporabe UC1</w:t>
-      </w:r>
-      <w:r>
-        <w:rPr>
-          <w:b/>
-        </w:rPr>
-        <w:t>2</w:t>
-      </w:r>
-      <w:r>
-        <w:rPr>
-          <w:b/>
-        </w:rPr>
-        <w:t>:</w:t>
+        <w:t>sci uporabe UC12:</w:t>
       </w:r>
     </w:p>
     <w:p>
@@ -10925,13 +10761,7 @@
         <w:rPr>
           <w:i/>
         </w:rPr>
-        <w:t>Slika 4.3.</w:t>
-      </w:r>
-      <w:r>
-        <w:rPr>
-          <w:i/>
-        </w:rPr>
-        <w:t>9</w:t>
+        <w:t>Slika 4.3.9</w:t>
       </w:r>
       <w:r>
         <w:rPr>
@@ -10943,25 +10773,7 @@
         <w:rPr>
           <w:i/>
         </w:rPr>
-        <w:t xml:space="preserve">Sekvencijski dijagram za </w:t>
-      </w:r>
-      <w:r>
-        <w:rPr>
-          <w:i/>
-        </w:rPr>
-        <w:t>osvježavanje popunjenosti parkirališta</w:t>
-      </w:r>
-      <w:r>
-        <w:rPr>
-          <w:i/>
-        </w:rPr>
-        <w:t xml:space="preserve"> – UC1</w:t>
-      </w:r>
-      <w:r>
-        <w:rPr>
-          <w:i/>
-        </w:rPr>
-        <w:t>2</w:t>
+        <w:t>Sekvencijski dijagram za osvježavanje popunjenosti parkirališta – UC12</w:t>
       </w:r>
     </w:p>
     <w:p>
@@ -10976,11 +10788,207 @@
         </w:tabs>
         <w:spacing w:line="360" w:lineRule="auto"/>
       </w:pPr>
-      <w:bookmarkStart w:id="21" w:name="_Toc528945979"/>
+      <w:bookmarkStart w:id="20" w:name="_Toc528945979"/>
       <w:r>
         <w:lastRenderedPageBreak/>
         <w:t>Ostali zahtjevi</w:t>
       </w:r>
+      <w:bookmarkEnd w:id="20"/>
+    </w:p>
+    <w:p>
+      <w:pPr>
+        <w:pStyle w:val="Normal1"/>
+        <w:spacing w:line="360" w:lineRule="auto"/>
+        <w:jc w:val="both"/>
+      </w:pPr>
+      <w:r>
+        <w:rPr>
+          <w:rFonts w:ascii="Arial" w:eastAsia="Arial" w:hAnsi="Arial" w:cs="Arial"/>
+          <w:i/>
+          <w:sz w:val="20"/>
+        </w:rPr>
+        <w:t>Ostali ili nefunkcionalni zahtjevi nisu izravno vezani za primarnu funkciju sustava. Govore o određenim mjerama kvalitete i svojstvima i ograničenjima platforme i procesa ostvarenja sustava.</w:t>
+      </w:r>
+    </w:p>
+    <w:p>
+      <w:pPr>
+        <w:pStyle w:val="Normal1"/>
+        <w:spacing w:line="360" w:lineRule="auto"/>
+        <w:jc w:val="both"/>
+      </w:pPr>
+      <w:r>
+        <w:rPr>
+          <w:rFonts w:ascii="Arial" w:eastAsia="Arial" w:hAnsi="Arial" w:cs="Arial"/>
+          <w:i/>
+          <w:sz w:val="20"/>
+        </w:rPr>
+        <w:t>Pod mjerama i zahtjevima na kvalitetu sustava misli se na nekoliko aspekata: neosjetljivost na pogreške, (</w:t>
+      </w:r>
+      <w:proofErr w:type="spellStart"/>
+      <w:r>
+        <w:rPr>
+          <w:rFonts w:ascii="Arial" w:eastAsia="Arial" w:hAnsi="Arial" w:cs="Arial"/>
+          <w:i/>
+          <w:sz w:val="20"/>
+        </w:rPr>
+        <w:t>is</w:t>
+      </w:r>
+      <w:proofErr w:type="spellEnd"/>
+      <w:r>
+        <w:rPr>
+          <w:rFonts w:ascii="Arial" w:eastAsia="Arial" w:hAnsi="Arial" w:cs="Arial"/>
+          <w:i/>
+          <w:sz w:val="20"/>
+        </w:rPr>
+        <w:t>)</w:t>
+      </w:r>
+      <w:proofErr w:type="spellStart"/>
+      <w:r>
+        <w:rPr>
+          <w:rFonts w:ascii="Arial" w:eastAsia="Arial" w:hAnsi="Arial" w:cs="Arial"/>
+          <w:i/>
+          <w:sz w:val="20"/>
+        </w:rPr>
+        <w:t>koristivost</w:t>
+      </w:r>
+      <w:proofErr w:type="spellEnd"/>
+      <w:r>
+        <w:rPr>
+          <w:rFonts w:ascii="Arial" w:eastAsia="Arial" w:hAnsi="Arial" w:cs="Arial"/>
+          <w:i/>
+          <w:sz w:val="20"/>
+        </w:rPr>
+        <w:t>, pouzdanost, performanse, (p)održivost.</w:t>
+      </w:r>
+    </w:p>
+    <w:p>
+      <w:pPr>
+        <w:pStyle w:val="Normal1"/>
+        <w:spacing w:line="360" w:lineRule="auto"/>
+        <w:jc w:val="both"/>
+      </w:pPr>
+      <w:r>
+        <w:rPr>
+          <w:rFonts w:ascii="Arial" w:eastAsia="Arial" w:hAnsi="Arial" w:cs="Arial"/>
+          <w:i/>
+          <w:sz w:val="20"/>
+        </w:rPr>
+        <w:t>Pod ograničenjima se uglavnom misli na svojstva tehnologije i metodologiju implementacije: ograničenja tehnologije, vrijeme izrade, (ne)usvojeni standardi, informacije o procesu razvoja i oblikovanja.</w:t>
+      </w:r>
+    </w:p>
+    <w:p>
+      <w:pPr>
+        <w:pStyle w:val="Normal1"/>
+        <w:spacing w:line="360" w:lineRule="auto"/>
+        <w:jc w:val="both"/>
+        <w:rPr>
+          <w:rFonts w:ascii="Arial" w:eastAsia="Arial" w:hAnsi="Arial" w:cs="Arial"/>
+          <w:i/>
+          <w:sz w:val="20"/>
+        </w:rPr>
+      </w:pPr>
+      <w:r>
+        <w:rPr>
+          <w:rFonts w:ascii="Arial" w:eastAsia="Arial" w:hAnsi="Arial" w:cs="Arial"/>
+          <w:i/>
+          <w:sz w:val="20"/>
+        </w:rPr>
+        <w:t>Svaki takav zahtjev potrebno je navesti u jednoj ili dvije rečenice.</w:t>
+      </w:r>
+    </w:p>
+    <w:p>
+      <w:pPr>
+        <w:pStyle w:val="Normal1"/>
+        <w:spacing w:line="360" w:lineRule="auto"/>
+        <w:jc w:val="both"/>
+      </w:pPr>
+    </w:p>
+    <w:p>
+      <w:pPr>
+        <w:pStyle w:val="Normal1"/>
+        <w:spacing w:line="360" w:lineRule="auto"/>
+        <w:jc w:val="both"/>
+      </w:pPr>
+      <w:r>
+        <w:t xml:space="preserve">Svakih 60 sekundi se </w:t>
+      </w:r>
+      <w:proofErr w:type="spellStart"/>
+      <w:r>
+        <w:t>azurira</w:t>
+      </w:r>
+      <w:proofErr w:type="spellEnd"/>
+      <w:r>
+        <w:t xml:space="preserve"> </w:t>
+      </w:r>
+      <w:proofErr w:type="spellStart"/>
+      <w:r>
+        <w:t>nstanje</w:t>
+      </w:r>
+      <w:proofErr w:type="spellEnd"/>
+      <w:r>
+        <w:t xml:space="preserve"> </w:t>
+      </w:r>
+      <w:proofErr w:type="spellStart"/>
+      <w:r>
+        <w:t>parkiraliosta</w:t>
+      </w:r>
+      <w:proofErr w:type="spellEnd"/>
+      <w:r>
+        <w:t>.</w:t>
+      </w:r>
+    </w:p>
+    <w:p>
+      <w:pPr>
+        <w:pStyle w:val="Normal1"/>
+        <w:spacing w:line="360" w:lineRule="auto"/>
+        <w:jc w:val="both"/>
+      </w:pPr>
+      <w:proofErr w:type="spellStart"/>
+      <w:r>
+        <w:t>Responzivno</w:t>
+      </w:r>
+      <w:proofErr w:type="spellEnd"/>
+      <w:r>
+        <w:t>.</w:t>
+      </w:r>
+    </w:p>
+    <w:p>
+      <w:pPr>
+        <w:pStyle w:val="Normal1"/>
+        <w:spacing w:line="360" w:lineRule="auto"/>
+        <w:jc w:val="both"/>
+      </w:pPr>
+      <w:r>
+        <w:t xml:space="preserve">Sustav treba omogućiti paralelni rad više korisnika </w:t>
+      </w:r>
+      <w:r>
+        <w:sym w:font="Symbol" w:char="F0B7"/>
+      </w:r>
+      <w:r>
+        <w:t xml:space="preserve"> </w:t>
+      </w:r>
+      <w:r>
+        <w:sym w:font="Symbol" w:char="F0B7"/>
+      </w:r>
+      <w:r>
+        <w:t xml:space="preserve"> Neispravno korištenje sustava ne smije utjecati na stanje sustava ili baze podataka </w:t>
+      </w:r>
+      <w:r>
+        <w:sym w:font="Symbol" w:char="F0B7"/>
+      </w:r>
+      <w:r>
+        <w:t xml:space="preserve"> Sustav mora biti neosjetljiv na eventualne pogreške </w:t>
+      </w:r>
+      <w:r>
+        <w:sym w:font="Symbol" w:char="F0B7"/>
+      </w:r>
+      <w:r>
+        <w:t xml:space="preserve"> Sustav mora podržavati znakove hrvatske abecede </w:t>
+      </w:r>
+      <w:r>
+        <w:sym w:font="Symbol" w:char="F0B7"/>
+      </w:r>
+      <w:bookmarkStart w:id="21" w:name="_GoBack"/>
       <w:bookmarkEnd w:id="21"/>
     </w:p>
     <w:p>
@@ -10989,95 +10997,6 @@
         <w:spacing w:line="360" w:lineRule="auto"/>
         <w:jc w:val="both"/>
       </w:pPr>
-      <w:r>
-        <w:rPr>
-          <w:rFonts w:ascii="Arial" w:eastAsia="Arial" w:hAnsi="Arial" w:cs="Arial"/>
-          <w:i/>
-          <w:sz w:val="20"/>
-        </w:rPr>
-        <w:t>Ostali ili nefunkcionalni zahtjevi nisu izravno vezani za primarnu funkciju sustava. Govore o određenim mjerama kvalitete i svojstvima i ograničenjima platforme i procesa ostvarenja sustava.</w:t>
-      </w:r>
-    </w:p>
-    <w:p>
-      <w:pPr>
-        <w:pStyle w:val="Normal1"/>
-        <w:spacing w:line="360" w:lineRule="auto"/>
-        <w:jc w:val="both"/>
-      </w:pPr>
-      <w:r>
-        <w:rPr>
-          <w:rFonts w:ascii="Arial" w:eastAsia="Arial" w:hAnsi="Arial" w:cs="Arial"/>
-          <w:i/>
-          <w:sz w:val="20"/>
-        </w:rPr>
-        <w:t>Pod mjerama i zahtjevima na kvalitetu sustava misli se na nekoliko aspekata: neosjetljivost na pogreške, (</w:t>
-      </w:r>
-      <w:proofErr w:type="spellStart"/>
-      <w:r>
-        <w:rPr>
-          <w:rFonts w:ascii="Arial" w:eastAsia="Arial" w:hAnsi="Arial" w:cs="Arial"/>
-          <w:i/>
-          <w:sz w:val="20"/>
-        </w:rPr>
-        <w:t>is</w:t>
-      </w:r>
-      <w:proofErr w:type="spellEnd"/>
-      <w:r>
-        <w:rPr>
-          <w:rFonts w:ascii="Arial" w:eastAsia="Arial" w:hAnsi="Arial" w:cs="Arial"/>
-          <w:i/>
-          <w:sz w:val="20"/>
-        </w:rPr>
-        <w:t>)</w:t>
-      </w:r>
-      <w:proofErr w:type="spellStart"/>
-      <w:r>
-        <w:rPr>
-          <w:rFonts w:ascii="Arial" w:eastAsia="Arial" w:hAnsi="Arial" w:cs="Arial"/>
-          <w:i/>
-          <w:sz w:val="20"/>
-        </w:rPr>
-        <w:t>koristivost</w:t>
-      </w:r>
-      <w:proofErr w:type="spellEnd"/>
-      <w:r>
-        <w:rPr>
-          <w:rFonts w:ascii="Arial" w:eastAsia="Arial" w:hAnsi="Arial" w:cs="Arial"/>
-          <w:i/>
-          <w:sz w:val="20"/>
-        </w:rPr>
-        <w:t>, pouzdanost, performanse, (p)održivost.</w:t>
-      </w:r>
-    </w:p>
-    <w:p>
-      <w:pPr>
-        <w:pStyle w:val="Normal1"/>
-        <w:spacing w:line="360" w:lineRule="auto"/>
-        <w:jc w:val="both"/>
-      </w:pPr>
-      <w:r>
-        <w:rPr>
-          <w:rFonts w:ascii="Arial" w:eastAsia="Arial" w:hAnsi="Arial" w:cs="Arial"/>
-          <w:i/>
-          <w:sz w:val="20"/>
-        </w:rPr>
-        <w:t>Pod ograničenjima se uglavnom misli na svojstva tehnologije i metodologiju implementacije: ograničenja tehnologije, vrijeme izrade, (ne)usvojeni standardi, informacije o procesu razvoja i oblikovanja.</w:t>
-      </w:r>
-    </w:p>
-    <w:p>
-      <w:pPr>
-        <w:pStyle w:val="Normal1"/>
-        <w:spacing w:line="360" w:lineRule="auto"/>
-        <w:jc w:val="both"/>
-      </w:pPr>
-      <w:r>
-        <w:rPr>
-          <w:rFonts w:ascii="Arial" w:eastAsia="Arial" w:hAnsi="Arial" w:cs="Arial"/>
-          <w:i/>
-          <w:sz w:val="20"/>
-        </w:rPr>
-        <w:t>Svaki takav zahtjev potrebno je navesti u jednoj ili dvije rečenice.</w:t>
-      </w:r>
     </w:p>
     <w:p>
       <w:pPr>
@@ -17763,7 +17682,7 @@
         <w:noProof/>
         <w:sz w:val="20"/>
       </w:rPr>
-      <w:t>3. studenog 2018.</w:t>
+      <w:t>8. studenog 2018.</w:t>
     </w:r>
     <w:r>
       <w:rPr>
@@ -22405,7 +22324,7 @@
 </file>
 
 <file path=customXml/itemProps1.xml><?xml version="1.0" encoding="utf-8"?>
-<ds:datastoreItem xmlns:ds="http://schemas.openxmlformats.org/officeDocument/2006/customXml" ds:itemID="{47EE2FE3-2DA2-4C3D-87D4-57DF47B109AF}">
+<ds:datastoreItem xmlns:ds="http://schemas.openxmlformats.org/officeDocument/2006/customXml" ds:itemID="{6C3E630B-ABBB-495E-9580-98FB77B16DBF}">
   <ds:schemaRefs>
     <ds:schemaRef ds:uri="http://schemas.openxmlformats.org/officeDocument/2006/bibliography"/>
   </ds:schemaRefs>

</xml_diff>

<commit_message>
Novi UC12, prepravke na nekim grafovima u Astah-u i tipfeler na UC11 png-u
</commit_message>
<xml_diff>
--- a/Dokumentacija_v0.6.docx
+++ b/Dokumentacija_v0.6.docx
@@ -102,7 +102,6 @@
         <w:spacing w:line="360" w:lineRule="auto"/>
         <w:jc w:val="center"/>
       </w:pPr>
-      <w:proofErr w:type="spellStart"/>
       <w:r>
         <w:rPr>
           <w:rFonts w:ascii="Arial" w:eastAsia="Arial" w:hAnsi="Arial" w:cs="Arial"/>
@@ -111,7 +110,6 @@
         </w:rPr>
         <w:t>ParkirajMe</w:t>
       </w:r>
-      <w:proofErr w:type="spellEnd"/>
     </w:p>
     <w:p>
       <w:pPr>
@@ -124,23 +122,7 @@
           <w:rFonts w:ascii="Arial" w:eastAsia="Arial" w:hAnsi="Arial" w:cs="Arial"/>
           <w:sz w:val="32"/>
         </w:rPr>
-        <w:t xml:space="preserve">Dokumentacija, </w:t>
-      </w:r>
-      <w:proofErr w:type="spellStart"/>
-      <w:r>
-        <w:rPr>
-          <w:rFonts w:ascii="Arial" w:eastAsia="Arial" w:hAnsi="Arial" w:cs="Arial"/>
-          <w:sz w:val="32"/>
-        </w:rPr>
-        <w:t>Rev</w:t>
-      </w:r>
-      <w:proofErr w:type="spellEnd"/>
-      <w:r>
-        <w:rPr>
-          <w:rFonts w:ascii="Arial" w:eastAsia="Arial" w:hAnsi="Arial" w:cs="Arial"/>
-          <w:sz w:val="32"/>
-        </w:rPr>
-        <w:t xml:space="preserve">. </w:t>
+        <w:t xml:space="preserve">Dokumentacija, Rev. </w:t>
       </w:r>
       <w:r>
         <w:rPr>
@@ -212,7 +194,6 @@
         </w:rPr>
         <w:t xml:space="preserve">Grupa: </w:t>
       </w:r>
-      <w:proofErr w:type="spellStart"/>
       <w:r>
         <w:rPr>
           <w:rFonts w:ascii="Arial" w:eastAsia="Arial" w:hAnsi="Arial" w:cs="Arial"/>
@@ -220,7 +201,6 @@
         </w:rPr>
         <w:t>ferovci</w:t>
       </w:r>
-      <w:proofErr w:type="spellEnd"/>
     </w:p>
     <w:p>
       <w:pPr>
@@ -321,24 +301,15 @@
           <w:rFonts w:ascii="Arial" w:eastAsia="Arial" w:hAnsi="Arial" w:cs="Arial"/>
           <w:i/>
         </w:rPr>
-        <w:t xml:space="preserve">Nikolina </w:t>
-      </w:r>
-      <w:proofErr w:type="spellStart"/>
+        <w:t>Nikolina Fri</w:t>
+      </w:r>
       <w:r>
         <w:rPr>
           <w:rFonts w:ascii="Arial" w:eastAsia="Arial" w:hAnsi="Arial" w:cs="Arial"/>
           <w:i/>
         </w:rPr>
-        <w:t>Fri</w:t>
-      </w:r>
-      <w:r>
-        <w:rPr>
-          <w:rFonts w:ascii="Arial" w:eastAsia="Arial" w:hAnsi="Arial" w:cs="Arial"/>
-          <w:i/>
-        </w:rPr>
         <w:t>d</w:t>
       </w:r>
-      <w:proofErr w:type="spellEnd"/>
     </w:p>
     <w:p>
       <w:pPr>
@@ -2635,43 +2606,7 @@
           <w:i/>
           <w:sz w:val="20"/>
         </w:rPr>
-        <w:t>Sadržaj bi se trebao automatski osvježavati prema tekstu (desni klik, „</w:t>
-      </w:r>
-      <w:proofErr w:type="spellStart"/>
-      <w:r>
-        <w:rPr>
-          <w:rFonts w:ascii="Arial" w:eastAsia="Arial" w:hAnsi="Arial" w:cs="Arial"/>
-          <w:i/>
-          <w:sz w:val="20"/>
-        </w:rPr>
-        <w:t>Update</w:t>
-      </w:r>
-      <w:proofErr w:type="spellEnd"/>
-      <w:r>
-        <w:rPr>
-          <w:rFonts w:ascii="Arial" w:eastAsia="Arial" w:hAnsi="Arial" w:cs="Arial"/>
-          <w:i/>
-          <w:sz w:val="20"/>
-        </w:rPr>
-        <w:t xml:space="preserve"> </w:t>
-      </w:r>
-      <w:proofErr w:type="spellStart"/>
-      <w:r>
-        <w:rPr>
-          <w:rFonts w:ascii="Arial" w:eastAsia="Arial" w:hAnsi="Arial" w:cs="Arial"/>
-          <w:i/>
-          <w:sz w:val="20"/>
-        </w:rPr>
-        <w:t>Field</w:t>
-      </w:r>
-      <w:proofErr w:type="spellEnd"/>
-      <w:r>
-        <w:rPr>
-          <w:rFonts w:ascii="Arial" w:eastAsia="Arial" w:hAnsi="Arial" w:cs="Arial"/>
-          <w:i/>
-          <w:sz w:val="20"/>
-        </w:rPr>
-        <w:t>“) ako se bude držalo zadanih formata poglavlja.</w:t>
+        <w:t>Sadržaj bi se trebao automatski osvježavati prema tekstu (desni klik, „Update Field“) ako se bude držalo zadanih formata poglavlja.</w:t>
       </w:r>
     </w:p>
     <w:p>
@@ -2745,21 +2680,12 @@
               <w:pStyle w:val="Normal1"/>
               <w:spacing w:line="360" w:lineRule="auto"/>
             </w:pPr>
-            <w:proofErr w:type="spellStart"/>
             <w:r>
               <w:rPr>
                 <w:rFonts w:ascii="Arial" w:eastAsia="Arial" w:hAnsi="Arial" w:cs="Arial"/>
                 <w:b/>
               </w:rPr>
-              <w:t>Rev</w:t>
-            </w:r>
-            <w:proofErr w:type="spellEnd"/>
-            <w:r>
-              <w:rPr>
-                <w:rFonts w:ascii="Arial" w:eastAsia="Arial" w:hAnsi="Arial" w:cs="Arial"/>
-                <w:b/>
-              </w:rPr>
-              <w:t>.</w:t>
+              <w:t>Rev.</w:t>
             </w:r>
           </w:p>
         </w:tc>
@@ -3005,28 +2931,12 @@
               <w:pStyle w:val="Normal1"/>
               <w:spacing w:line="360" w:lineRule="auto"/>
             </w:pPr>
-            <w:proofErr w:type="spellStart"/>
             <w:r>
               <w:rPr>
                 <w:rFonts w:ascii="Arial" w:eastAsia="Arial" w:hAnsi="Arial" w:cs="Arial"/>
               </w:rPr>
-              <w:t>Požeg</w:t>
+              <w:t>Požeg, Bilanović</w:t>
             </w:r>
-            <w:proofErr w:type="spellEnd"/>
-            <w:r>
-              <w:rPr>
-                <w:rFonts w:ascii="Arial" w:eastAsia="Arial" w:hAnsi="Arial" w:cs="Arial"/>
-              </w:rPr>
-              <w:t xml:space="preserve">, </w:t>
-            </w:r>
-            <w:proofErr w:type="spellStart"/>
-            <w:r>
-              <w:rPr>
-                <w:rFonts w:ascii="Arial" w:eastAsia="Arial" w:hAnsi="Arial" w:cs="Arial"/>
-              </w:rPr>
-              <w:t>Bilanović</w:t>
-            </w:r>
-            <w:proofErr w:type="spellEnd"/>
           </w:p>
         </w:tc>
         <w:tc>
@@ -3131,20 +3041,12 @@
                 <w:rFonts w:ascii="Arial" w:hAnsi="Arial" w:cs="Arial"/>
               </w:rPr>
             </w:pPr>
-            <w:proofErr w:type="spellStart"/>
             <w:r>
               <w:rPr>
                 <w:rFonts w:ascii="Arial" w:hAnsi="Arial" w:cs="Arial"/>
               </w:rPr>
-              <w:t>Bilanović</w:t>
+              <w:t>Bilanović,</w:t>
             </w:r>
-            <w:proofErr w:type="spellEnd"/>
-            <w:r>
-              <w:rPr>
-                <w:rFonts w:ascii="Arial" w:hAnsi="Arial" w:cs="Arial"/>
-              </w:rPr>
-              <w:t>,</w:t>
-            </w:r>
           </w:p>
           <w:p>
             <w:pPr>
@@ -3154,14 +3056,12 @@
                 <w:rFonts w:ascii="Arial" w:hAnsi="Arial" w:cs="Arial"/>
               </w:rPr>
             </w:pPr>
-            <w:proofErr w:type="spellStart"/>
             <w:r>
               <w:rPr>
                 <w:rFonts w:ascii="Arial" w:hAnsi="Arial" w:cs="Arial"/>
               </w:rPr>
               <w:t>Požeg</w:t>
             </w:r>
-            <w:proofErr w:type="spellEnd"/>
           </w:p>
         </w:tc>
         <w:tc>
@@ -3249,16 +3149,8 @@
               <w:rPr>
                 <w:rFonts w:ascii="Arial" w:hAnsi="Arial" w:cs="Arial"/>
               </w:rPr>
-              <w:t xml:space="preserve"> </w:t>
+              <w:t xml:space="preserve"> Case</w:t>
             </w:r>
-            <w:proofErr w:type="spellStart"/>
-            <w:r>
-              <w:rPr>
-                <w:rFonts w:ascii="Arial" w:hAnsi="Arial" w:cs="Arial"/>
-              </w:rPr>
-              <w:t>Case</w:t>
-            </w:r>
-            <w:proofErr w:type="spellEnd"/>
           </w:p>
         </w:tc>
         <w:tc>
@@ -3280,14 +3172,12 @@
                 <w:rFonts w:ascii="Arial" w:hAnsi="Arial" w:cs="Arial"/>
               </w:rPr>
             </w:pPr>
-            <w:proofErr w:type="spellStart"/>
             <w:r>
               <w:rPr>
                 <w:rFonts w:ascii="Arial" w:hAnsi="Arial" w:cs="Arial"/>
               </w:rPr>
               <w:t>Škudar</w:t>
             </w:r>
-            <w:proofErr w:type="spellEnd"/>
             <w:r>
               <w:rPr>
                 <w:rFonts w:ascii="Arial" w:hAnsi="Arial" w:cs="Arial"/>
@@ -3303,7 +3193,6 @@
                 <w:rFonts w:ascii="Arial" w:hAnsi="Arial" w:cs="Arial"/>
               </w:rPr>
             </w:pPr>
-            <w:proofErr w:type="spellStart"/>
             <w:r>
               <w:rPr>
                 <w:rFonts w:ascii="Arial" w:hAnsi="Arial" w:cs="Arial"/>
@@ -3316,7 +3205,6 @@
               </w:rPr>
               <w:t>ček</w:t>
             </w:r>
-            <w:proofErr w:type="spellEnd"/>
           </w:p>
         </w:tc>
         <w:tc>
@@ -3433,14 +3321,12 @@
               <w:pStyle w:val="Normal1"/>
               <w:spacing w:line="360" w:lineRule="auto"/>
             </w:pPr>
-            <w:proofErr w:type="spellStart"/>
             <w:r>
               <w:rPr>
                 <w:rFonts w:ascii="Arial" w:eastAsia="Arial" w:hAnsi="Arial" w:cs="Arial"/>
               </w:rPr>
               <w:t>Požeg</w:t>
             </w:r>
-            <w:proofErr w:type="spellEnd"/>
           </w:p>
         </w:tc>
         <w:tc>
@@ -3677,16 +3563,8 @@
               <w:rPr>
                 <w:rFonts w:ascii="Arial" w:eastAsia="Arial" w:hAnsi="Arial" w:cs="Arial"/>
               </w:rPr>
-              <w:t xml:space="preserve">Ditrih, </w:t>
+              <w:t>Ditrih, Požeg</w:t>
             </w:r>
-            <w:proofErr w:type="spellStart"/>
-            <w:r>
-              <w:rPr>
-                <w:rFonts w:ascii="Arial" w:eastAsia="Arial" w:hAnsi="Arial" w:cs="Arial"/>
-              </w:rPr>
-              <w:t>Požeg</w:t>
-            </w:r>
-            <w:proofErr w:type="spellEnd"/>
           </w:p>
         </w:tc>
         <w:tc>
@@ -3785,14 +3663,12 @@
               <w:pStyle w:val="Normal1"/>
               <w:spacing w:line="360" w:lineRule="auto"/>
             </w:pPr>
-            <w:proofErr w:type="spellStart"/>
             <w:r>
               <w:rPr>
                 <w:rFonts w:ascii="Arial" w:eastAsia="Arial" w:hAnsi="Arial" w:cs="Arial"/>
               </w:rPr>
               <w:t>Žužak</w:t>
             </w:r>
-            <w:proofErr w:type="spellEnd"/>
           </w:p>
         </w:tc>
         <w:tc>
@@ -4179,14 +4055,12 @@
               <w:pStyle w:val="Normal1"/>
               <w:spacing w:line="360" w:lineRule="auto"/>
             </w:pPr>
-            <w:proofErr w:type="spellStart"/>
             <w:r>
               <w:rPr>
                 <w:rFonts w:ascii="Arial" w:eastAsia="Arial" w:hAnsi="Arial" w:cs="Arial"/>
               </w:rPr>
               <w:t>Grudenić</w:t>
             </w:r>
-            <w:proofErr w:type="spellEnd"/>
           </w:p>
         </w:tc>
         <w:tc>
@@ -4259,21 +4133,7 @@
               <w:rPr>
                 <w:rFonts w:ascii="Arial" w:eastAsia="Arial" w:hAnsi="Arial" w:cs="Arial"/>
               </w:rPr>
-              <w:t xml:space="preserve">Manje izmjene: </w:t>
-            </w:r>
-            <w:proofErr w:type="spellStart"/>
-            <w:r>
-              <w:rPr>
-                <w:rFonts w:ascii="Arial" w:eastAsia="Arial" w:hAnsi="Arial" w:cs="Arial"/>
-              </w:rPr>
-              <w:t>Timer</w:t>
-            </w:r>
-            <w:proofErr w:type="spellEnd"/>
-            <w:r>
-              <w:rPr>
-                <w:rFonts w:ascii="Arial" w:eastAsia="Arial" w:hAnsi="Arial" w:cs="Arial"/>
-              </w:rPr>
-              <w:t xml:space="preserve"> &gt; Brojilo vremena</w:t>
+              <w:t>Manje izmjene: Timer &gt; Brojilo vremena</w:t>
             </w:r>
           </w:p>
         </w:tc>
@@ -4293,14 +4153,12 @@
               <w:pStyle w:val="Normal1"/>
               <w:spacing w:line="360" w:lineRule="auto"/>
             </w:pPr>
-            <w:proofErr w:type="spellStart"/>
             <w:r>
               <w:rPr>
                 <w:rFonts w:ascii="Arial" w:eastAsia="Arial" w:hAnsi="Arial" w:cs="Arial"/>
               </w:rPr>
               <w:t>Grudenić</w:t>
             </w:r>
-            <w:proofErr w:type="spellEnd"/>
           </w:p>
         </w:tc>
         <w:tc>
@@ -5221,26 +5079,10 @@
         <w:jc w:val="both"/>
       </w:pPr>
       <w:r>
-        <w:t xml:space="preserve">Glavni </w:t>
-      </w:r>
-      <w:proofErr w:type="spellStart"/>
-      <w:r>
-        <w:t>aktori</w:t>
-      </w:r>
-      <w:proofErr w:type="spellEnd"/>
-      <w:r>
-        <w:t xml:space="preserve"> uz korisnike su tvrtke koje nude svoja parkirna mjesta. </w:t>
-      </w:r>
-      <w:r>
-        <w:t xml:space="preserve">Kako bi koristio usluge aplikacije korisnik se prvo mora registrirati na web stranici, što je omogućeno svakoj punoljetnoj osobi. Korisnik tijekom </w:t>
-      </w:r>
-      <w:proofErr w:type="spellStart"/>
-      <w:r>
-        <w:t>regristracije</w:t>
-      </w:r>
-      <w:proofErr w:type="spellEnd"/>
-      <w:r>
-        <w:t xml:space="preserve"> unosi sljedeće podatke: OIB, ime, prezime, adresa e-pošte, broj registracije svog automobila te broj kreditne kartice. Registrirani korisnik ima na raspolaganju sljedeće opcije:</w:t>
+        <w:t xml:space="preserve">Glavni aktori uz korisnike su tvrtke koje nude svoja parkirna mjesta. </w:t>
+      </w:r>
+      <w:r>
+        <w:t>Kako bi koristio usluge aplikacije korisnik se prvo mora registrirati na web stranici, što je omogućeno svakoj punoljetnoj osobi. Korisnik tijekom regristracije unosi sljedeće podatke: OIB, ime, prezime, adresa e-pošte, broj registracije svog automobila te broj kreditne kartice. Registrirani korisnik ima na raspolaganju sljedeće opcije:</w:t>
       </w:r>
     </w:p>
     <w:p>
@@ -5542,21 +5384,7 @@
         <w:rPr>
           <w:rFonts w:eastAsia="Arial"/>
         </w:rPr>
-        <w:t xml:space="preserve">WEB (World Wide Web) – najkorištenija usluga interneta koja omogućava dohvaćanje </w:t>
-      </w:r>
-      <w:proofErr w:type="spellStart"/>
-      <w:r>
-        <w:rPr>
-          <w:rFonts w:eastAsia="Arial"/>
-        </w:rPr>
-        <w:t>hipertekstualnih</w:t>
-      </w:r>
-      <w:proofErr w:type="spellEnd"/>
-      <w:r>
-        <w:rPr>
-          <w:rFonts w:eastAsia="Arial"/>
-        </w:rPr>
-        <w:t xml:space="preserve"> dokumenata.</w:t>
+        <w:t>WEB (World Wide Web) – najkorištenija usluga interneta koja omogućava dohvaćanje hipertekstualnih dokumenata.</w:t>
       </w:r>
     </w:p>
     <w:p>
@@ -5682,14 +5510,12 @@
           <w:u w:val="single"/>
         </w:rPr>
       </w:pPr>
-      <w:proofErr w:type="spellStart"/>
       <w:r>
         <w:rPr>
           <w:u w:val="single"/>
         </w:rPr>
         <w:t>Aktori</w:t>
       </w:r>
-      <w:proofErr w:type="spellEnd"/>
       <w:r>
         <w:rPr>
           <w:u w:val="single"/>
@@ -6121,13 +5947,8 @@
         <w:spacing w:line="360" w:lineRule="auto"/>
         <w:jc w:val="both"/>
       </w:pPr>
-      <w:proofErr w:type="spellStart"/>
-      <w:r>
-        <w:t>Rbr</w:t>
-      </w:r>
-      <w:proofErr w:type="spellEnd"/>
-      <w:r>
-        <w:t>.: UC1</w:t>
+      <w:r>
+        <w:t>Rbr.: UC1</w:t>
       </w:r>
     </w:p>
     <w:p>
@@ -6178,15 +5999,7 @@
         <w:jc w:val="both"/>
       </w:pPr>
       <w:r>
-        <w:t xml:space="preserve">Glavni </w:t>
-      </w:r>
-      <w:proofErr w:type="spellStart"/>
-      <w:r>
-        <w:t>aktor</w:t>
-      </w:r>
-      <w:proofErr w:type="spellEnd"/>
-      <w:r>
-        <w:t xml:space="preserve">: </w:t>
+        <w:t xml:space="preserve">Glavni aktor: </w:t>
       </w:r>
       <w:r>
         <w:t>Anonimni korisnik</w:t>
@@ -6351,13 +6164,8 @@
         <w:spacing w:line="360" w:lineRule="auto"/>
         <w:jc w:val="both"/>
       </w:pPr>
-      <w:proofErr w:type="spellStart"/>
-      <w:r>
-        <w:t>Rbr</w:t>
-      </w:r>
-      <w:proofErr w:type="spellEnd"/>
-      <w:r>
-        <w:t>.: UC2</w:t>
+      <w:r>
+        <w:t>Rbr.: UC2</w:t>
       </w:r>
     </w:p>
     <w:p>
@@ -6402,15 +6210,7 @@
         <w:jc w:val="both"/>
       </w:pPr>
       <w:r>
-        <w:t xml:space="preserve">Glavni </w:t>
-      </w:r>
-      <w:proofErr w:type="spellStart"/>
-      <w:r>
-        <w:t>aktor</w:t>
-      </w:r>
-      <w:proofErr w:type="spellEnd"/>
-      <w:r>
-        <w:t xml:space="preserve">: </w:t>
+        <w:t xml:space="preserve">Glavni aktor: </w:t>
       </w:r>
       <w:r>
         <w:t>Anonimni korisnik</w:t>
@@ -6570,14 +6370,9 @@
       <w:r>
         <w:br w:type="page"/>
       </w:r>
-      <w:proofErr w:type="spellStart"/>
       <w:r>
         <w:lastRenderedPageBreak/>
-        <w:t>Rbr</w:t>
-      </w:r>
-      <w:proofErr w:type="spellEnd"/>
-      <w:r>
-        <w:t>.: UC3</w:t>
+        <w:t>Rbr.: UC3</w:t>
       </w:r>
     </w:p>
     <w:p>
@@ -6619,15 +6414,7 @@
         <w:jc w:val="both"/>
       </w:pPr>
       <w:r>
-        <w:t xml:space="preserve">Glavni </w:t>
-      </w:r>
-      <w:proofErr w:type="spellStart"/>
-      <w:r>
-        <w:t>aktor</w:t>
-      </w:r>
-      <w:proofErr w:type="spellEnd"/>
-      <w:r>
-        <w:t xml:space="preserve">: </w:t>
+        <w:t xml:space="preserve">Glavni aktor: </w:t>
       </w:r>
       <w:r>
         <w:t>Anonimni korisnik</w:t>
@@ -6703,15 +6490,7 @@
         <w:jc w:val="both"/>
       </w:pPr>
       <w:r>
-        <w:t xml:space="preserve">Sustav provjerava ispravnost podataka te </w:t>
-      </w:r>
-      <w:proofErr w:type="spellStart"/>
-      <w:r>
-        <w:t>proslijeđuje</w:t>
-      </w:r>
-      <w:proofErr w:type="spellEnd"/>
-      <w:r>
-        <w:t xml:space="preserve"> klijenta na stranicu za prijavljene klijente</w:t>
+        <w:t>Sustav provjerava ispravnost podataka te proslijeđuje klijenta na stranicu za prijavljene klijente</w:t>
       </w:r>
     </w:p>
     <w:p>
@@ -6787,13 +6566,8 @@
         <w:spacing w:line="360" w:lineRule="auto"/>
         <w:jc w:val="both"/>
       </w:pPr>
-      <w:proofErr w:type="spellStart"/>
-      <w:r>
-        <w:t>Rbr</w:t>
-      </w:r>
-      <w:proofErr w:type="spellEnd"/>
-      <w:r>
-        <w:t>.: UC</w:t>
+      <w:r>
+        <w:t>Rbr.: UC</w:t>
       </w:r>
       <w:r>
         <w:t>4</w:t>
@@ -6838,15 +6612,7 @@
         <w:jc w:val="both"/>
       </w:pPr>
       <w:r>
-        <w:t xml:space="preserve">Glavni </w:t>
-      </w:r>
-      <w:proofErr w:type="spellStart"/>
-      <w:r>
-        <w:t>aktor</w:t>
-      </w:r>
-      <w:proofErr w:type="spellEnd"/>
-      <w:r>
-        <w:t xml:space="preserve">: </w:t>
+        <w:t xml:space="preserve">Glavni aktor: </w:t>
       </w:r>
       <w:r>
         <w:t>Korisnik</w:t>
@@ -7028,14 +6794,9 @@
         <w:spacing w:line="360" w:lineRule="auto"/>
         <w:jc w:val="both"/>
       </w:pPr>
-      <w:proofErr w:type="spellStart"/>
       <w:r>
         <w:lastRenderedPageBreak/>
-        <w:t>Rbr</w:t>
-      </w:r>
-      <w:proofErr w:type="spellEnd"/>
-      <w:r>
-        <w:t>.: UC</w:t>
+        <w:t>Rbr.: UC</w:t>
       </w:r>
       <w:r>
         <w:t>5</w:t>
@@ -7080,15 +6841,7 @@
         <w:jc w:val="both"/>
       </w:pPr>
       <w:r>
-        <w:t xml:space="preserve">Glavni </w:t>
-      </w:r>
-      <w:proofErr w:type="spellStart"/>
-      <w:r>
-        <w:t>aktor</w:t>
-      </w:r>
-      <w:proofErr w:type="spellEnd"/>
-      <w:r>
-        <w:t xml:space="preserve">: </w:t>
+        <w:t xml:space="preserve">Glavni aktor: </w:t>
       </w:r>
       <w:r>
         <w:t>Korisnik</w:t>
@@ -7222,13 +6975,8 @@
         <w:spacing w:line="360" w:lineRule="auto"/>
         <w:jc w:val="both"/>
       </w:pPr>
-      <w:proofErr w:type="spellStart"/>
-      <w:r>
-        <w:t>Rbr</w:t>
-      </w:r>
-      <w:proofErr w:type="spellEnd"/>
-      <w:r>
-        <w:t>.: UC</w:t>
+      <w:r>
+        <w:t>Rbr.: UC</w:t>
       </w:r>
       <w:r>
         <w:t>6</w:t>
@@ -7273,15 +7021,7 @@
         <w:jc w:val="both"/>
       </w:pPr>
       <w:r>
-        <w:t xml:space="preserve">Glavni </w:t>
-      </w:r>
-      <w:proofErr w:type="spellStart"/>
-      <w:r>
-        <w:t>aktor</w:t>
-      </w:r>
-      <w:proofErr w:type="spellEnd"/>
-      <w:r>
-        <w:t xml:space="preserve">: </w:t>
+        <w:t xml:space="preserve">Glavni aktor: </w:t>
       </w:r>
       <w:r>
         <w:t>Korisnik</w:t>
@@ -7474,14 +7214,9 @@
         <w:spacing w:line="360" w:lineRule="auto"/>
         <w:jc w:val="both"/>
       </w:pPr>
-      <w:proofErr w:type="spellStart"/>
       <w:r>
         <w:lastRenderedPageBreak/>
-        <w:t>Rbr</w:t>
-      </w:r>
-      <w:proofErr w:type="spellEnd"/>
-      <w:r>
-        <w:t>.: UC</w:t>
+        <w:t>Rbr.: UC</w:t>
       </w:r>
       <w:r>
         <w:t>7</w:t>
@@ -7529,15 +7264,7 @@
         <w:jc w:val="both"/>
       </w:pPr>
       <w:r>
-        <w:t xml:space="preserve">Glavni </w:t>
-      </w:r>
-      <w:proofErr w:type="spellStart"/>
-      <w:r>
-        <w:t>aktor</w:t>
-      </w:r>
-      <w:proofErr w:type="spellEnd"/>
-      <w:r>
-        <w:t xml:space="preserve">: </w:t>
+        <w:t xml:space="preserve">Glavni aktor: </w:t>
       </w:r>
       <w:r>
         <w:t>Korisnik</w:t>
@@ -7680,13 +7407,8 @@
         <w:spacing w:line="360" w:lineRule="auto"/>
         <w:jc w:val="both"/>
       </w:pPr>
-      <w:proofErr w:type="spellStart"/>
-      <w:r>
-        <w:t>Rbr</w:t>
-      </w:r>
-      <w:proofErr w:type="spellEnd"/>
-      <w:r>
-        <w:t>.: UC</w:t>
+      <w:r>
+        <w:t>Rbr.: UC</w:t>
       </w:r>
       <w:r>
         <w:t>8</w:t>
@@ -7731,15 +7453,7 @@
         <w:jc w:val="both"/>
       </w:pPr>
       <w:r>
-        <w:t xml:space="preserve">Glavni </w:t>
-      </w:r>
-      <w:proofErr w:type="spellStart"/>
-      <w:r>
-        <w:t>aktor</w:t>
-      </w:r>
-      <w:proofErr w:type="spellEnd"/>
-      <w:r>
-        <w:t xml:space="preserve">: </w:t>
+        <w:t xml:space="preserve">Glavni aktor: </w:t>
       </w:r>
       <w:r>
         <w:t>Korisnik</w:t>
@@ -7773,14 +7487,12 @@
       <w:r>
         <w:t xml:space="preserve">Pokretač: Pritisak na gumb </w:t>
       </w:r>
-      <w:proofErr w:type="spellStart"/>
       <w:r>
         <w:rPr>
           <w:i/>
         </w:rPr>
         <w:t>ParkirajMe</w:t>
       </w:r>
-      <w:proofErr w:type="spellEnd"/>
     </w:p>
     <w:p>
       <w:pPr>
@@ -7818,13 +7530,8 @@
         <w:jc w:val="both"/>
       </w:pPr>
       <w:r>
-        <w:t xml:space="preserve">Ako aplikacija procjeni da na parkiralištu ima dovoljan broj slobodnih mjesta, nudi korisniku to </w:t>
-      </w:r>
-      <w:proofErr w:type="spellStart"/>
-      <w:r>
-        <w:t>parkiralšte</w:t>
-      </w:r>
-      <w:proofErr w:type="spellEnd"/>
+        <w:t>Ako aplikacija procjeni da na parkiralištu ima dovoljan broj slobodnih mjesta, nudi korisniku to parkiralšte</w:t>
+      </w:r>
     </w:p>
     <w:p>
       <w:pPr>
@@ -7909,13 +7616,8 @@
         <w:spacing w:line="360" w:lineRule="auto"/>
         <w:jc w:val="both"/>
       </w:pPr>
-      <w:proofErr w:type="spellStart"/>
-      <w:r>
-        <w:t>Rbr</w:t>
-      </w:r>
-      <w:proofErr w:type="spellEnd"/>
-      <w:r>
-        <w:t>.: UC</w:t>
+      <w:r>
+        <w:t>Rbr.: UC</w:t>
       </w:r>
       <w:r>
         <w:t>9</w:t>
@@ -7966,15 +7668,7 @@
         <w:jc w:val="both"/>
       </w:pPr>
       <w:r>
-        <w:t xml:space="preserve">Glavni </w:t>
-      </w:r>
-      <w:proofErr w:type="spellStart"/>
-      <w:r>
-        <w:t>aktor</w:t>
-      </w:r>
-      <w:proofErr w:type="spellEnd"/>
-      <w:r>
-        <w:t xml:space="preserve">: </w:t>
+        <w:t xml:space="preserve">Glavni aktor: </w:t>
       </w:r>
       <w:r>
         <w:t>Tvrtka</w:t>
@@ -8019,15 +7713,7 @@
         <w:jc w:val="both"/>
       </w:pPr>
       <w:r>
-        <w:t xml:space="preserve">Aplikacija </w:t>
-      </w:r>
-      <w:proofErr w:type="spellStart"/>
-      <w:r>
-        <w:t>izlistava</w:t>
-      </w:r>
-      <w:proofErr w:type="spellEnd"/>
-      <w:r>
-        <w:t xml:space="preserve"> tvrtki sva njena parkirališta</w:t>
+        <w:t>Aplikacija izlistava tvrtki sva njena parkirališta</w:t>
       </w:r>
     </w:p>
     <w:p>
@@ -8110,13 +7796,8 @@
         <w:spacing w:line="360" w:lineRule="auto"/>
         <w:jc w:val="both"/>
       </w:pPr>
-      <w:proofErr w:type="spellStart"/>
-      <w:r>
-        <w:t>Rbr</w:t>
-      </w:r>
-      <w:proofErr w:type="spellEnd"/>
-      <w:r>
-        <w:t>.: UC1</w:t>
+      <w:r>
+        <w:t>Rbr.: UC1</w:t>
       </w:r>
       <w:r>
         <w:t>0</w:t>
@@ -8161,15 +7842,7 @@
         <w:jc w:val="both"/>
       </w:pPr>
       <w:r>
-        <w:t xml:space="preserve">Glavni </w:t>
-      </w:r>
-      <w:proofErr w:type="spellStart"/>
-      <w:r>
-        <w:t>aktor</w:t>
-      </w:r>
-      <w:proofErr w:type="spellEnd"/>
-      <w:r>
-        <w:t xml:space="preserve">: </w:t>
+        <w:t xml:space="preserve">Glavni aktor: </w:t>
       </w:r>
       <w:r>
         <w:t>Korisnik</w:t>
@@ -8334,13 +8007,8 @@
         <w:spacing w:line="360" w:lineRule="auto"/>
         <w:jc w:val="both"/>
       </w:pPr>
-      <w:proofErr w:type="spellStart"/>
-      <w:r>
-        <w:t>Rbr</w:t>
-      </w:r>
-      <w:proofErr w:type="spellEnd"/>
-      <w:r>
-        <w:t>.: UC1</w:t>
+      <w:r>
+        <w:t>Rbr.: UC1</w:t>
       </w:r>
       <w:r>
         <w:t>1</w:t>
@@ -8385,15 +8053,7 @@
         <w:jc w:val="both"/>
       </w:pPr>
       <w:r>
-        <w:t xml:space="preserve">Glavni </w:t>
-      </w:r>
-      <w:proofErr w:type="spellStart"/>
-      <w:r>
-        <w:t>aktor</w:t>
-      </w:r>
-      <w:proofErr w:type="spellEnd"/>
-      <w:r>
-        <w:t xml:space="preserve">: </w:t>
+        <w:t xml:space="preserve">Glavni aktor: </w:t>
       </w:r>
       <w:r>
         <w:t>Administrator</w:t>
@@ -8467,15 +8127,7 @@
         <w:jc w:val="both"/>
       </w:pPr>
       <w:r>
-        <w:t xml:space="preserve">Aplikacija može </w:t>
-      </w:r>
-      <w:proofErr w:type="spellStart"/>
-      <w:r>
-        <w:t>izlistati</w:t>
-      </w:r>
-      <w:proofErr w:type="spellEnd"/>
-      <w:r>
-        <w:t xml:space="preserve"> sve tvrtke ili korisnike</w:t>
+        <w:t>Aplikacija može izlistati sve tvrtke ili korisnike</w:t>
       </w:r>
     </w:p>
     <w:p>
@@ -8558,13 +8210,8 @@
         <w:spacing w:line="360" w:lineRule="auto"/>
         <w:jc w:val="both"/>
       </w:pPr>
-      <w:proofErr w:type="spellStart"/>
-      <w:r>
-        <w:t>Rbr</w:t>
-      </w:r>
-      <w:proofErr w:type="spellEnd"/>
-      <w:r>
-        <w:t>.: UC12</w:t>
+      <w:r>
+        <w:t>Rbr.: UC12</w:t>
       </w:r>
     </w:p>
     <w:p>
@@ -9795,15 +9442,7 @@
         <w:t xml:space="preserve"> 'rezervacija' te zatim bira vrstu rezervacije. Nakon odabira jedne od dostupnih vrsta rezervacija (jednokratna, ponavljajuća i trajna), ispunjava obrazac za rezervaciju nakon čega sustav</w:t>
       </w:r>
       <w:r>
-        <w:t xml:space="preserve"> </w:t>
-      </w:r>
-      <w:proofErr w:type="spellStart"/>
-      <w:r>
-        <w:t>validira</w:t>
-      </w:r>
-      <w:proofErr w:type="spellEnd"/>
-      <w:r>
-        <w:t xml:space="preserve"> ispunjeni obrazac te</w:t>
+        <w:t xml:space="preserve"> validira ispunjeni obrazac te</w:t>
       </w:r>
       <w:r>
         <w:t xml:space="preserve"> provjerava dostupnost rezervacije. Ako sustav utvrdi da je rezervacija dostupna</w:t>
@@ -10115,15 +9754,7 @@
         <w:jc w:val="both"/>
       </w:pPr>
       <w:r>
-        <w:t>Korisnik klikne na gumb '</w:t>
-      </w:r>
-      <w:proofErr w:type="spellStart"/>
-      <w:r>
-        <w:t>ParkirajMe</w:t>
-      </w:r>
-      <w:proofErr w:type="spellEnd"/>
-      <w:r>
-        <w:t>'. Dohvate se podaci o svim parkiralištima nakon čega se određuje optimalno parkiralište na osnovu trenutne lokacije korisnika i popunjenosti najbližih parkirališta</w:t>
+        <w:t>Korisnik klikne na gumb 'ParkirajMe'. Dohvate se podaci o svim parkiralištima nakon čega se određuje optimalno parkiralište na osnovu trenutne lokacije korisnika i popunjenosti najbližih parkirališta</w:t>
       </w:r>
       <w:r>
         <w:t>. Korisnika se prosljeđuje na određeno parkiralište.</w:t>
@@ -10553,7 +10184,12 @@
         <w:jc w:val="both"/>
       </w:pPr>
       <w:r>
-        <w:t>Administrator može pregledati listu tvrtki ili korisnika. Klikom na brisanje računa se iz baze podataka brišu rezervacije vezane uz korisnika ili uz sva parkirališta tvrtke, potom se brišu sva parkirališta ako je odabrana tvrtke te na posljetku brisanje podataka samog računa.</w:t>
+        <w:t xml:space="preserve">Administrator može pregledati listu tvrtki ili korisnika. Klikom na brisanje računa se iz </w:t>
+      </w:r>
+      <w:bookmarkStart w:id="20" w:name="_GoBack"/>
+      <w:bookmarkEnd w:id="20"/>
+      <w:r>
+        <w:t>baze podataka brišu rezervacije vezane uz korisnika ili uz sva parkirališta tvrtke, potom se brišu sva parkirališta ako je odabrana tvrtke te na posljetku brisanje podataka samog računa.</w:t>
       </w:r>
     </w:p>
     <w:p>
@@ -10566,9 +10202,9 @@
         </w:rPr>
         <w:drawing>
           <wp:inline distT="0" distB="0" distL="0" distR="0">
-            <wp:extent cx="4255477" cy="3391618"/>
-            <wp:effectExtent l="0" t="0" r="0" b="0"/>
-            <wp:docPr id="27" name="Picture 27"/>
+            <wp:extent cx="4191990" cy="3343980"/>
+            <wp:effectExtent l="0" t="0" r="0" b="8890"/>
+            <wp:docPr id="3" name="Picture 3"/>
             <wp:cNvGraphicFramePr>
               <a:graphicFrameLocks xmlns:a="http://schemas.openxmlformats.org/drawingml/2006/main" noChangeAspect="1"/>
             </wp:cNvGraphicFramePr>
@@ -10576,10 +10212,8 @@
               <a:graphicData uri="http://schemas.openxmlformats.org/drawingml/2006/picture">
                 <pic:pic xmlns:pic="http://schemas.openxmlformats.org/drawingml/2006/picture">
                   <pic:nvPicPr>
-                    <pic:cNvPr id="0" name="Picture 17"/>
-                    <pic:cNvPicPr>
-                      <a:picLocks noChangeAspect="1" noChangeArrowheads="1"/>
-                    </pic:cNvPicPr>
+                    <pic:cNvPr id="3" name="UC11 - Brisanje računa.png"/>
+                    <pic:cNvPicPr/>
                   </pic:nvPicPr>
                   <pic:blipFill>
                     <a:blip r:embed="rId20">
@@ -10589,23 +10223,18 @@
                         </a:ext>
                       </a:extLst>
                     </a:blip>
-                    <a:srcRect/>
                     <a:stretch>
                       <a:fillRect/>
                     </a:stretch>
                   </pic:blipFill>
-                  <pic:spPr bwMode="auto">
+                  <pic:spPr>
                     <a:xfrm>
                       <a:off x="0" y="0"/>
-                      <a:ext cx="4270241" cy="3403385"/>
+                      <a:ext cx="4228329" cy="3372968"/>
                     </a:xfrm>
                     <a:prstGeom prst="rect">
                       <a:avLst/>
                     </a:prstGeom>
-                    <a:noFill/>
-                    <a:ln>
-                      <a:noFill/>
-                    </a:ln>
                   </pic:spPr>
                 </pic:pic>
               </a:graphicData>
@@ -10788,12 +10417,12 @@
         </w:tabs>
         <w:spacing w:line="360" w:lineRule="auto"/>
       </w:pPr>
-      <w:bookmarkStart w:id="20" w:name="_Toc528945979"/>
+      <w:bookmarkStart w:id="21" w:name="_Toc528945979"/>
       <w:r>
         <w:lastRenderedPageBreak/>
         <w:t>Ostali zahtjevi</w:t>
       </w:r>
-      <w:bookmarkEnd w:id="20"/>
+      <w:bookmarkEnd w:id="21"/>
     </w:p>
     <w:p>
       <w:pPr>
@@ -10822,77 +10451,41 @@
           <w:i/>
           <w:sz w:val="20"/>
         </w:rPr>
-        <w:t>Pod mjerama i zahtjevima na kvalitetu sustava misli se na nekoliko aspekata: neosjetljivost na pogreške, (</w:t>
-      </w:r>
-      <w:proofErr w:type="spellStart"/>
+        <w:t>Pod mjerama i zahtjevima na kvalitetu sustava misli se na nekoliko aspekata: neosjetljivost na pogreške, (is)koristivost, pouzdanost, performanse, (p)održivost.</w:t>
+      </w:r>
+    </w:p>
+    <w:p>
+      <w:pPr>
+        <w:pStyle w:val="Normal1"/>
+        <w:spacing w:line="360" w:lineRule="auto"/>
+        <w:jc w:val="both"/>
+      </w:pPr>
       <w:r>
         <w:rPr>
           <w:rFonts w:ascii="Arial" w:eastAsia="Arial" w:hAnsi="Arial" w:cs="Arial"/>
           <w:i/>
           <w:sz w:val="20"/>
         </w:rPr>
-        <w:t>is</w:t>
-      </w:r>
-      <w:proofErr w:type="spellEnd"/>
-      <w:r>
+        <w:t>Pod ograničenjima se uglavnom misli na svojstva tehnologije i metodologiju implementacije: ograničenja tehnologije, vrijeme izrade, (ne)usvojeni standardi, informacije o procesu razvoja i oblikovanja.</w:t>
+      </w:r>
+    </w:p>
+    <w:p>
+      <w:pPr>
+        <w:pStyle w:val="Normal1"/>
+        <w:spacing w:line="360" w:lineRule="auto"/>
+        <w:jc w:val="both"/>
         <w:rPr>
           <w:rFonts w:ascii="Arial" w:eastAsia="Arial" w:hAnsi="Arial" w:cs="Arial"/>
           <w:i/>
           <w:sz w:val="20"/>
         </w:rPr>
-        <w:t>)</w:t>
-      </w:r>
-      <w:proofErr w:type="spellStart"/>
+      </w:pPr>
       <w:r>
         <w:rPr>
           <w:rFonts w:ascii="Arial" w:eastAsia="Arial" w:hAnsi="Arial" w:cs="Arial"/>
           <w:i/>
           <w:sz w:val="20"/>
         </w:rPr>
-        <w:t>koristivost</w:t>
-      </w:r>
-      <w:proofErr w:type="spellEnd"/>
-      <w:r>
-        <w:rPr>
-          <w:rFonts w:ascii="Arial" w:eastAsia="Arial" w:hAnsi="Arial" w:cs="Arial"/>
-          <w:i/>
-          <w:sz w:val="20"/>
-        </w:rPr>
-        <w:t>, pouzdanost, performanse, (p)održivost.</w:t>
-      </w:r>
-    </w:p>
-    <w:p>
-      <w:pPr>
-        <w:pStyle w:val="Normal1"/>
-        <w:spacing w:line="360" w:lineRule="auto"/>
-        <w:jc w:val="both"/>
-      </w:pPr>
-      <w:r>
-        <w:rPr>
-          <w:rFonts w:ascii="Arial" w:eastAsia="Arial" w:hAnsi="Arial" w:cs="Arial"/>
-          <w:i/>
-          <w:sz w:val="20"/>
-        </w:rPr>
-        <w:t>Pod ograničenjima se uglavnom misli na svojstva tehnologije i metodologiju implementacije: ograničenja tehnologije, vrijeme izrade, (ne)usvojeni standardi, informacije o procesu razvoja i oblikovanja.</w:t>
-      </w:r>
-    </w:p>
-    <w:p>
-      <w:pPr>
-        <w:pStyle w:val="Normal1"/>
-        <w:spacing w:line="360" w:lineRule="auto"/>
-        <w:jc w:val="both"/>
-        <w:rPr>
-          <w:rFonts w:ascii="Arial" w:eastAsia="Arial" w:hAnsi="Arial" w:cs="Arial"/>
-          <w:i/>
-          <w:sz w:val="20"/>
-        </w:rPr>
-      </w:pPr>
-      <w:r>
-        <w:rPr>
-          <w:rFonts w:ascii="Arial" w:eastAsia="Arial" w:hAnsi="Arial" w:cs="Arial"/>
-          <w:i/>
-          <w:sz w:val="20"/>
-        </w:rPr>
         <w:t>Svaki takav zahtjev potrebno je navesti u jednoj ili dvije rečenice.</w:t>
       </w:r>
     </w:p>
@@ -10910,86 +10503,55 @@
         <w:jc w:val="both"/>
       </w:pPr>
       <w:r>
-        <w:t xml:space="preserve">Svakih 60 sekundi se </w:t>
-      </w:r>
-      <w:proofErr w:type="spellStart"/>
-      <w:r>
-        <w:t>azurira</w:t>
-      </w:r>
-      <w:proofErr w:type="spellEnd"/>
+        <w:t>Svakih 60 sekundi se azurira nstanje parkiraliosta.</w:t>
+      </w:r>
+    </w:p>
+    <w:p>
+      <w:pPr>
+        <w:pStyle w:val="Normal1"/>
+        <w:spacing w:line="360" w:lineRule="auto"/>
+        <w:jc w:val="both"/>
+      </w:pPr>
+      <w:r>
+        <w:t>Responzivno.</w:t>
+      </w:r>
+    </w:p>
+    <w:p>
+      <w:pPr>
+        <w:pStyle w:val="Normal1"/>
+        <w:spacing w:line="360" w:lineRule="auto"/>
+        <w:jc w:val="both"/>
+      </w:pPr>
+      <w:r>
+        <w:t xml:space="preserve">Sustav treba omogućiti paralelni rad više korisnika </w:t>
+      </w:r>
+      <w:r>
+        <w:sym w:font="Symbol" w:char="F0B7"/>
+      </w:r>
       <w:r>
         <w:t xml:space="preserve"> </w:t>
       </w:r>
-      <w:proofErr w:type="spellStart"/>
-      <w:r>
-        <w:t>nstanje</w:t>
-      </w:r>
-      <w:proofErr w:type="spellEnd"/>
-      <w:r>
-        <w:t xml:space="preserve"> </w:t>
-      </w:r>
-      <w:proofErr w:type="spellStart"/>
-      <w:r>
-        <w:t>parkiraliosta</w:t>
-      </w:r>
-      <w:proofErr w:type="spellEnd"/>
-      <w:r>
-        <w:t>.</w:t>
-      </w:r>
-    </w:p>
-    <w:p>
-      <w:pPr>
-        <w:pStyle w:val="Normal1"/>
-        <w:spacing w:line="360" w:lineRule="auto"/>
-        <w:jc w:val="both"/>
-      </w:pPr>
-      <w:proofErr w:type="spellStart"/>
-      <w:r>
-        <w:t>Responzivno</w:t>
-      </w:r>
-      <w:proofErr w:type="spellEnd"/>
-      <w:r>
-        <w:t>.</w:t>
-      </w:r>
-    </w:p>
-    <w:p>
-      <w:pPr>
-        <w:pStyle w:val="Normal1"/>
-        <w:spacing w:line="360" w:lineRule="auto"/>
-        <w:jc w:val="both"/>
-      </w:pPr>
-      <w:r>
-        <w:t xml:space="preserve">Sustav treba omogućiti paralelni rad više korisnika </w:t>
-      </w:r>
       <w:r>
         <w:sym w:font="Symbol" w:char="F0B7"/>
       </w:r>
       <w:r>
-        <w:t xml:space="preserve"> </w:t>
+        <w:t xml:space="preserve"> Neispravno korištenje sustava ne smije utjecati na stanje sustava ili baze podataka </w:t>
       </w:r>
       <w:r>
         <w:sym w:font="Symbol" w:char="F0B7"/>
       </w:r>
       <w:r>
-        <w:t xml:space="preserve"> Neispravno korištenje sustava ne smije utjecati na stanje sustava ili baze podataka </w:t>
+        <w:t xml:space="preserve"> Sustav mora biti neosjetljiv na eventualne pogreške </w:t>
       </w:r>
       <w:r>
         <w:sym w:font="Symbol" w:char="F0B7"/>
       </w:r>
       <w:r>
-        <w:t xml:space="preserve"> Sustav mora biti neosjetljiv na eventualne pogreške </w:t>
+        <w:t xml:space="preserve"> Sustav mora podržavati znakove hrvatske abecede </w:t>
       </w:r>
       <w:r>
         <w:sym w:font="Symbol" w:char="F0B7"/>
       </w:r>
-      <w:r>
-        <w:t xml:space="preserve"> Sustav mora podržavati znakove hrvatske abecede </w:t>
-      </w:r>
-      <w:r>
-        <w:sym w:font="Symbol" w:char="F0B7"/>
-      </w:r>
-      <w:bookmarkStart w:id="21" w:name="_GoBack"/>
-      <w:bookmarkEnd w:id="21"/>
     </w:p>
     <w:p>
       <w:pPr>
@@ -11079,32 +10641,42 @@
           <w:i/>
           <w:sz w:val="20"/>
         </w:rPr>
-        <w:t xml:space="preserve">U svakoj stavci navedenoj u nastavku potrebno je dati </w:t>
-      </w:r>
-      <w:proofErr w:type="spellStart"/>
+        <w:t>U svakoj stavci navedenoj u nastavku potrebno je dati tekstovni opis. te ilustrirati odgovarajućim UML dijagramima. Projektna grupa odlučuje gdje i koje sve dijagrame treba prikazati u pojedinim stavkama, ali cijela točka 6. Arhitektura i dizajn sustava, mora sadržavati barem po jedan:</w:t>
+      </w:r>
+    </w:p>
+    <w:p>
+      <w:pPr>
+        <w:pStyle w:val="Normal1"/>
+        <w:spacing w:line="360" w:lineRule="auto"/>
+        <w:ind w:left="284" w:firstLine="284"/>
+      </w:pPr>
       <w:r>
         <w:rPr>
           <w:rFonts w:ascii="Arial" w:eastAsia="Arial" w:hAnsi="Arial" w:cs="Arial"/>
           <w:i/>
           <w:sz w:val="20"/>
         </w:rPr>
-        <w:t>tekstovni</w:t>
-      </w:r>
-      <w:proofErr w:type="spellEnd"/>
+        <w:t>Dijagram razreda</w:t>
+      </w:r>
+    </w:p>
+    <w:p>
+      <w:pPr>
+        <w:pStyle w:val="Normal1"/>
+        <w:spacing w:line="360" w:lineRule="auto"/>
+      </w:pPr>
       <w:r>
         <w:rPr>
           <w:rFonts w:ascii="Arial" w:eastAsia="Arial" w:hAnsi="Arial" w:cs="Arial"/>
           <w:i/>
           <w:sz w:val="20"/>
         </w:rPr>
-        <w:t xml:space="preserve"> opis. te ilustrirati odgovarajućim UML dijagramima. Projektna grupa odlučuje gdje i koje sve dijagrame treba prikazati u pojedinim stavkama, ali cijela točka 6. Arhitektura i dizajn sustava, mora sadržavati barem po jedan:</w:t>
-      </w:r>
-    </w:p>
-    <w:p>
-      <w:pPr>
-        <w:pStyle w:val="Normal1"/>
-        <w:spacing w:line="360" w:lineRule="auto"/>
-        <w:ind w:left="284" w:firstLine="284"/>
+        <w:t xml:space="preserve">          Dijagram objekata </w:t>
+      </w:r>
+    </w:p>
+    <w:p>
+      <w:pPr>
+        <w:pStyle w:val="Normal1"/>
+        <w:spacing w:line="360" w:lineRule="auto"/>
       </w:pPr>
       <w:r>
         <w:rPr>
@@ -11112,7 +10684,7 @@
           <w:i/>
           <w:sz w:val="20"/>
         </w:rPr>
-        <w:t>Dijagram razreda</w:t>
+        <w:t xml:space="preserve">          Dijagram stanja</w:t>
       </w:r>
     </w:p>
     <w:p>
@@ -11126,7 +10698,7 @@
           <w:i/>
           <w:sz w:val="20"/>
         </w:rPr>
-        <w:t xml:space="preserve">          Dijagram objekata </w:t>
+        <w:t xml:space="preserve">          Dijagram aktivnosti</w:t>
       </w:r>
     </w:p>
     <w:p>
@@ -11140,7 +10712,7 @@
           <w:i/>
           <w:sz w:val="20"/>
         </w:rPr>
-        <w:t xml:space="preserve">          Dijagram stanja</w:t>
+        <w:t xml:space="preserve">          Komunikacijski dijagram</w:t>
       </w:r>
     </w:p>
     <w:p>
@@ -11154,7 +10726,7 @@
           <w:i/>
           <w:sz w:val="20"/>
         </w:rPr>
-        <w:t xml:space="preserve">          Dijagram aktivnosti</w:t>
+        <w:t xml:space="preserve">          Dijagram komponenti</w:t>
       </w:r>
     </w:p>
     <w:p>
@@ -11168,8 +10740,14 @@
           <w:i/>
           <w:sz w:val="20"/>
         </w:rPr>
-        <w:t xml:space="preserve">          Komunikacijski dijagram</w:t>
-      </w:r>
+        <w:t xml:space="preserve"> Ostali UML dijagrami (npr. Sekvencijski za objekte) mogu se koristiti po potrebi.</w:t>
+      </w:r>
+    </w:p>
+    <w:p>
+      <w:pPr>
+        <w:pStyle w:val="Normal1"/>
+        <w:spacing w:line="360" w:lineRule="auto"/>
+      </w:pPr>
     </w:p>
     <w:p>
       <w:pPr>
@@ -11182,28 +10760,16 @@
           <w:i/>
           <w:sz w:val="20"/>
         </w:rPr>
-        <w:t xml:space="preserve">          Dijagram komponenti</w:t>
-      </w:r>
-    </w:p>
-    <w:p>
-      <w:pPr>
-        <w:pStyle w:val="Normal1"/>
-        <w:spacing w:line="360" w:lineRule="auto"/>
-      </w:pPr>
+        <w:t>Za crtanje UML dijagrama preporuka je koristiti alat Astah Community</w:t>
+      </w:r>
       <w:r>
         <w:rPr>
           <w:rFonts w:ascii="Arial" w:eastAsia="Arial" w:hAnsi="Arial" w:cs="Arial"/>
           <w:i/>
           <w:sz w:val="20"/>
         </w:rPr>
-        <w:t xml:space="preserve"> Ostali UML dijagrami (npr. Sekvencijski za objekte) mogu se koristiti po potrebi.</w:t>
-      </w:r>
-    </w:p>
-    <w:p>
-      <w:pPr>
-        <w:pStyle w:val="Normal1"/>
-        <w:spacing w:line="360" w:lineRule="auto"/>
-      </w:pPr>
+        <w:t>.</w:t>
+      </w:r>
     </w:p>
     <w:p>
       <w:pPr>
@@ -11216,75 +10782,7 @@
           <w:i/>
           <w:sz w:val="20"/>
         </w:rPr>
-        <w:t xml:space="preserve">Za crtanje UML dijagrama preporuka je koristiti alat </w:t>
-      </w:r>
-      <w:proofErr w:type="spellStart"/>
-      <w:r>
-        <w:rPr>
-          <w:rFonts w:ascii="Arial" w:eastAsia="Arial" w:hAnsi="Arial" w:cs="Arial"/>
-          <w:i/>
-          <w:sz w:val="20"/>
-        </w:rPr>
-        <w:t>Astah</w:t>
-      </w:r>
-      <w:proofErr w:type="spellEnd"/>
-      <w:r>
-        <w:rPr>
-          <w:rFonts w:ascii="Arial" w:eastAsia="Arial" w:hAnsi="Arial" w:cs="Arial"/>
-          <w:i/>
-          <w:sz w:val="20"/>
-        </w:rPr>
-        <w:t xml:space="preserve"> </w:t>
-      </w:r>
-      <w:proofErr w:type="spellStart"/>
-      <w:r>
-        <w:rPr>
-          <w:rFonts w:ascii="Arial" w:eastAsia="Arial" w:hAnsi="Arial" w:cs="Arial"/>
-          <w:i/>
-          <w:sz w:val="20"/>
-        </w:rPr>
-        <w:t>Community</w:t>
-      </w:r>
-      <w:proofErr w:type="spellEnd"/>
-      <w:r>
-        <w:rPr>
-          <w:rFonts w:ascii="Arial" w:eastAsia="Arial" w:hAnsi="Arial" w:cs="Arial"/>
-          <w:i/>
-          <w:sz w:val="20"/>
-        </w:rPr>
-        <w:t>.</w:t>
-      </w:r>
-    </w:p>
-    <w:p>
-      <w:pPr>
-        <w:pStyle w:val="Normal1"/>
-        <w:spacing w:line="360" w:lineRule="auto"/>
-      </w:pPr>
-      <w:r>
-        <w:rPr>
-          <w:rFonts w:ascii="Arial" w:eastAsia="Arial" w:hAnsi="Arial" w:cs="Arial"/>
-          <w:i/>
-          <w:sz w:val="20"/>
-        </w:rPr>
-        <w:t xml:space="preserve">Preporuča se da ovo poglavlje podijelite po sljedećim </w:t>
-      </w:r>
-      <w:proofErr w:type="spellStart"/>
-      <w:r>
-        <w:rPr>
-          <w:rFonts w:ascii="Arial" w:eastAsia="Arial" w:hAnsi="Arial" w:cs="Arial"/>
-          <w:i/>
-          <w:sz w:val="20"/>
-        </w:rPr>
-        <w:t>potpoglavljima</w:t>
-      </w:r>
-      <w:proofErr w:type="spellEnd"/>
-      <w:r>
-        <w:rPr>
-          <w:rFonts w:ascii="Arial" w:eastAsia="Arial" w:hAnsi="Arial" w:cs="Arial"/>
-          <w:i/>
-          <w:sz w:val="20"/>
-        </w:rPr>
-        <w:t>:</w:t>
+        <w:t>Preporuča se da ovo poglavlje podijelite po sljedećim potpoglavljima:</w:t>
       </w:r>
     </w:p>
     <w:p>
@@ -11425,23 +10923,13 @@
         <w:pStyle w:val="Normal1"/>
         <w:spacing w:line="360" w:lineRule="auto"/>
       </w:pPr>
-      <w:proofErr w:type="spellStart"/>
       <w:r>
         <w:rPr>
           <w:rFonts w:ascii="Arial" w:eastAsia="Arial" w:hAnsi="Arial" w:cs="Arial"/>
           <w:i/>
           <w:sz w:val="20"/>
         </w:rPr>
-        <w:t>Potpoglavlje</w:t>
-      </w:r>
-      <w:proofErr w:type="spellEnd"/>
-      <w:r>
-        <w:rPr>
-          <w:rFonts w:ascii="Arial" w:eastAsia="Arial" w:hAnsi="Arial" w:cs="Arial"/>
-          <w:i/>
-          <w:sz w:val="20"/>
-        </w:rPr>
-        <w:t xml:space="preserve"> treba sadržavati sljedeće: </w:t>
+        <w:t xml:space="preserve">Potpoglavlje treba sadržavati sljedeće: </w:t>
       </w:r>
     </w:p>
     <w:p>
@@ -11515,92 +11003,28 @@
         <w:spacing w:line="360" w:lineRule="auto"/>
         <w:jc w:val="both"/>
       </w:pPr>
-      <w:proofErr w:type="spellStart"/>
       <w:r>
         <w:rPr>
           <w:rFonts w:ascii="Arial" w:eastAsia="Arial" w:hAnsi="Arial" w:cs="Arial"/>
           <w:i/>
           <w:sz w:val="20"/>
         </w:rPr>
-        <w:t>Potpoglavlje</w:t>
-      </w:r>
-      <w:proofErr w:type="spellEnd"/>
+        <w:t xml:space="preserve">Potpoglavlje treba sadržavati dijagram razreda, jedan ili više njih, s opisima šta koji razred znači. Ono što je potrebno imati u dokumentaciji prilikom prve predaje je: svi razredi specifični za vaš projekt, nazivi metoda i vrste pristupa metodama (npr. javni, zaštićeni), nazive atributa razreda, veze i odnosi  između razreda, okviri (forme) grafičkog sučelja specifične za pojedini programski jezik, ako su vam poznate. </w:t>
+      </w:r>
+    </w:p>
+    <w:p>
+      <w:pPr>
+        <w:pStyle w:val="Normal1"/>
+        <w:spacing w:line="360" w:lineRule="auto"/>
+        <w:jc w:val="both"/>
+      </w:pPr>
       <w:r>
         <w:rPr>
           <w:rFonts w:ascii="Arial" w:eastAsia="Arial" w:hAnsi="Arial" w:cs="Arial"/>
           <w:i/>
           <w:sz w:val="20"/>
         </w:rPr>
-        <w:t xml:space="preserve"> treba sadržavati dijagram razreda, jedan ili više njih, s opisima šta koji razred znači. Ono što je potrebno imati u dokumentaciji prilikom prve predaje je: svi razredi specifični za vaš projekt, nazivi metoda i vrste pristupa metodama (npr. javni, zaštićeni), nazive atributa razreda, veze i odnosi  između razreda, okviri (forme) grafičkog sučelja specifične za pojedini programski jezik, ako su vam poznate. </w:t>
-      </w:r>
-    </w:p>
-    <w:p>
-      <w:pPr>
-        <w:pStyle w:val="Normal1"/>
-        <w:spacing w:line="360" w:lineRule="auto"/>
-        <w:jc w:val="both"/>
-      </w:pPr>
-      <w:r>
-        <w:rPr>
-          <w:rFonts w:ascii="Arial" w:eastAsia="Arial" w:hAnsi="Arial" w:cs="Arial"/>
-          <w:i/>
-          <w:sz w:val="20"/>
-        </w:rPr>
-        <w:t xml:space="preserve">Primjer onoga što nije potrebno imati u dokumentaciji prilikom druge predaje su: tipovi parametara metoda razreda (npr. </w:t>
-      </w:r>
-      <w:proofErr w:type="spellStart"/>
-      <w:r>
-        <w:rPr>
-          <w:rFonts w:ascii="Arial" w:eastAsia="Arial" w:hAnsi="Arial" w:cs="Arial"/>
-          <w:i/>
-          <w:sz w:val="20"/>
-        </w:rPr>
-        <w:t>boolean</w:t>
-      </w:r>
-      <w:proofErr w:type="spellEnd"/>
-      <w:r>
-        <w:rPr>
-          <w:rFonts w:ascii="Arial" w:eastAsia="Arial" w:hAnsi="Arial" w:cs="Arial"/>
-          <w:i/>
-          <w:sz w:val="20"/>
-        </w:rPr>
-        <w:t xml:space="preserve">, </w:t>
-      </w:r>
-      <w:proofErr w:type="spellStart"/>
-      <w:r>
-        <w:rPr>
-          <w:rFonts w:ascii="Arial" w:eastAsia="Arial" w:hAnsi="Arial" w:cs="Arial"/>
-          <w:i/>
-          <w:sz w:val="20"/>
-        </w:rPr>
-        <w:t>int</w:t>
-      </w:r>
-      <w:proofErr w:type="spellEnd"/>
-      <w:r>
-        <w:rPr>
-          <w:rFonts w:ascii="Arial" w:eastAsia="Arial" w:hAnsi="Arial" w:cs="Arial"/>
-          <w:i/>
-          <w:sz w:val="20"/>
-        </w:rPr>
-        <w:t xml:space="preserve">), događaji (npr. </w:t>
-      </w:r>
-      <w:proofErr w:type="spellStart"/>
-      <w:r>
-        <w:rPr>
-          <w:rFonts w:ascii="Arial" w:eastAsia="Arial" w:hAnsi="Arial" w:cs="Arial"/>
-          <w:i/>
-          <w:sz w:val="20"/>
-        </w:rPr>
-        <w:t>klikovi</w:t>
-      </w:r>
-      <w:proofErr w:type="spellEnd"/>
-      <w:r>
-        <w:rPr>
-          <w:rFonts w:ascii="Arial" w:eastAsia="Arial" w:hAnsi="Arial" w:cs="Arial"/>
-          <w:i/>
-          <w:sz w:val="20"/>
-        </w:rPr>
-        <w:t xml:space="preserve"> miša). </w:t>
+        <w:t xml:space="preserve">Primjer onoga što nije potrebno imati u dokumentaciji prilikom druge predaje su: tipovi parametara metoda razreda (npr. boolean, int), događaji (npr. klikovi miša). </w:t>
       </w:r>
     </w:p>
     <w:p>
@@ -11751,43 +11175,7 @@
           <w:i/>
           <w:sz w:val="20"/>
         </w:rPr>
-        <w:t xml:space="preserve">U ovom </w:t>
-      </w:r>
-      <w:proofErr w:type="spellStart"/>
-      <w:r>
-        <w:rPr>
-          <w:rFonts w:ascii="Arial" w:eastAsia="Arial" w:hAnsi="Arial" w:cs="Arial"/>
-          <w:i/>
-          <w:sz w:val="20"/>
-        </w:rPr>
-        <w:t>potpoglavlju</w:t>
-      </w:r>
-      <w:proofErr w:type="spellEnd"/>
-      <w:r>
-        <w:rPr>
-          <w:rFonts w:ascii="Arial" w:eastAsia="Arial" w:hAnsi="Arial" w:cs="Arial"/>
-          <w:i/>
-          <w:sz w:val="20"/>
-        </w:rPr>
-        <w:t xml:space="preserve"> potrebno je uvrstiti dodatna četiri dijagrama koji prikazuju arhitekturu sustava i to: komunikacijski dijagram, dijagram stanja, </w:t>
-      </w:r>
-      <w:proofErr w:type="spellStart"/>
-      <w:r>
-        <w:rPr>
-          <w:rFonts w:ascii="Arial" w:eastAsia="Arial" w:hAnsi="Arial" w:cs="Arial"/>
-          <w:i/>
-          <w:sz w:val="20"/>
-        </w:rPr>
-        <w:t>dijagam</w:t>
-      </w:r>
-      <w:proofErr w:type="spellEnd"/>
-      <w:r>
-        <w:rPr>
-          <w:rFonts w:ascii="Arial" w:eastAsia="Arial" w:hAnsi="Arial" w:cs="Arial"/>
-          <w:i/>
-          <w:sz w:val="20"/>
-        </w:rPr>
-        <w:t xml:space="preserve"> aktivnosti i dijagram komponenti. Potrebno je dati barem po jedan primjerak svakog od dijagrama. Potrebno je da svaki od dijagrama prikazuje (jedan) bitan dio funkcionalnosti sustava. Dijagram komponenti treba prikazivati sve komponente sustava. Prema potrebi, ovdje se mogu dodati i neki dodatni sekvencijski dijagrami za objekte.</w:t>
+        <w:t>U ovom potpoglavlju potrebno je uvrstiti dodatna četiri dijagrama koji prikazuju arhitekturu sustava i to: komunikacijski dijagram, dijagram stanja, dijagam aktivnosti i dijagram komponenti. Potrebno je dati barem po jedan primjerak svakog od dijagrama. Potrebno je da svaki od dijagrama prikazuje (jedan) bitan dio funkcionalnosti sustava. Dijagram komponenti treba prikazivati sve komponente sustava. Prema potrebi, ovdje se mogu dodati i neki dodatni sekvencijski dijagrami za objekte.</w:t>
       </w:r>
     </w:p>
     <w:p>
@@ -11875,25 +11263,7 @@
           <w:i/>
           <w:sz w:val="20"/>
         </w:rPr>
-        <w:t>dati dijagram razmještaja (</w:t>
-      </w:r>
-      <w:proofErr w:type="spellStart"/>
-      <w:r>
-        <w:rPr>
-          <w:rFonts w:ascii="Arial" w:eastAsia="Arial" w:hAnsi="Arial" w:cs="Arial"/>
-          <w:i/>
-          <w:sz w:val="20"/>
-        </w:rPr>
-        <w:t>deployment</w:t>
-      </w:r>
-      <w:proofErr w:type="spellEnd"/>
-      <w:r>
-        <w:rPr>
-          <w:rFonts w:ascii="Arial" w:eastAsia="Arial" w:hAnsi="Arial" w:cs="Arial"/>
-          <w:i/>
-          <w:sz w:val="20"/>
-        </w:rPr>
-        <w:t xml:space="preserve"> dijagram)</w:t>
+        <w:t>dati dijagram razmještaja (deployment dijagram)</w:t>
       </w:r>
     </w:p>
     <w:p>
@@ -12638,77 +12008,7 @@
         <w:rPr>
           <w:rFonts w:ascii="Arial" w:eastAsia="Arial" w:hAnsi="Arial" w:cs="Arial"/>
         </w:rPr>
-        <w:t xml:space="preserve">I. </w:t>
-      </w:r>
-      <w:proofErr w:type="spellStart"/>
-      <w:r>
-        <w:rPr>
-          <w:rFonts w:ascii="Arial" w:eastAsia="Arial" w:hAnsi="Arial" w:cs="Arial"/>
-        </w:rPr>
-        <w:t>Sommerville</w:t>
-      </w:r>
-      <w:proofErr w:type="spellEnd"/>
-      <w:r>
-        <w:rPr>
-          <w:rFonts w:ascii="Arial" w:eastAsia="Arial" w:hAnsi="Arial" w:cs="Arial"/>
-        </w:rPr>
-        <w:t xml:space="preserve">, „Software </w:t>
-      </w:r>
-      <w:proofErr w:type="spellStart"/>
-      <w:r>
-        <w:rPr>
-          <w:rFonts w:ascii="Arial" w:eastAsia="Arial" w:hAnsi="Arial" w:cs="Arial"/>
-        </w:rPr>
-        <w:t>engineering</w:t>
-      </w:r>
-      <w:proofErr w:type="spellEnd"/>
-      <w:r>
-        <w:rPr>
-          <w:rFonts w:ascii="Arial" w:eastAsia="Arial" w:hAnsi="Arial" w:cs="Arial"/>
-        </w:rPr>
-        <w:t xml:space="preserve">“, 8th </w:t>
-      </w:r>
-      <w:proofErr w:type="spellStart"/>
-      <w:r>
-        <w:rPr>
-          <w:rFonts w:ascii="Arial" w:eastAsia="Arial" w:hAnsi="Arial" w:cs="Arial"/>
-        </w:rPr>
-        <w:t>ed</w:t>
-      </w:r>
-      <w:proofErr w:type="spellEnd"/>
-      <w:r>
-        <w:rPr>
-          <w:rFonts w:ascii="Arial" w:eastAsia="Arial" w:hAnsi="Arial" w:cs="Arial"/>
-        </w:rPr>
-        <w:t xml:space="preserve">, </w:t>
-      </w:r>
-      <w:proofErr w:type="spellStart"/>
-      <w:r>
-        <w:rPr>
-          <w:rFonts w:ascii="Arial" w:eastAsia="Arial" w:hAnsi="Arial" w:cs="Arial"/>
-        </w:rPr>
-        <w:t>Addison</w:t>
-      </w:r>
-      <w:proofErr w:type="spellEnd"/>
-      <w:r>
-        <w:rPr>
-          <w:rFonts w:ascii="Arial" w:eastAsia="Arial" w:hAnsi="Arial" w:cs="Arial"/>
-        </w:rPr>
-        <w:t xml:space="preserve"> </w:t>
-      </w:r>
-      <w:proofErr w:type="spellStart"/>
-      <w:r>
-        <w:rPr>
-          <w:rFonts w:ascii="Arial" w:eastAsia="Arial" w:hAnsi="Arial" w:cs="Arial"/>
-        </w:rPr>
-        <w:t>Wesley</w:t>
-      </w:r>
-      <w:proofErr w:type="spellEnd"/>
-      <w:r>
-        <w:rPr>
-          <w:rFonts w:ascii="Arial" w:eastAsia="Arial" w:hAnsi="Arial" w:cs="Arial"/>
-        </w:rPr>
-        <w:t>, 2007.</w:t>
+        <w:t>I. Sommerville, „Software engineering“, 8th ed, Addison Wesley, 2007.</w:t>
       </w:r>
     </w:p>
     <w:p>
@@ -12721,89 +12021,11 @@
         <w:spacing w:line="360" w:lineRule="auto"/>
         <w:ind w:left="357" w:hanging="356"/>
       </w:pPr>
-      <w:proofErr w:type="spellStart"/>
       <w:r>
         <w:rPr>
           <w:rFonts w:ascii="Arial" w:eastAsia="Arial" w:hAnsi="Arial" w:cs="Arial"/>
         </w:rPr>
-        <w:t>T.C.Lethbridge</w:t>
-      </w:r>
-      <w:proofErr w:type="spellEnd"/>
-      <w:r>
-        <w:rPr>
-          <w:rFonts w:ascii="Arial" w:eastAsia="Arial" w:hAnsi="Arial" w:cs="Arial"/>
-        </w:rPr>
-        <w:t xml:space="preserve">, </w:t>
-      </w:r>
-      <w:proofErr w:type="spellStart"/>
-      <w:r>
-        <w:rPr>
-          <w:rFonts w:ascii="Arial" w:eastAsia="Arial" w:hAnsi="Arial" w:cs="Arial"/>
-        </w:rPr>
-        <w:t>R.Langaniere</w:t>
-      </w:r>
-      <w:proofErr w:type="spellEnd"/>
-      <w:r>
-        <w:rPr>
-          <w:rFonts w:ascii="Arial" w:eastAsia="Arial" w:hAnsi="Arial" w:cs="Arial"/>
-        </w:rPr>
-        <w:t>, „</w:t>
-      </w:r>
-      <w:proofErr w:type="spellStart"/>
-      <w:r>
-        <w:rPr>
-          <w:rFonts w:ascii="Arial" w:eastAsia="Arial" w:hAnsi="Arial" w:cs="Arial"/>
-        </w:rPr>
-        <w:t>Object-Oriented</w:t>
-      </w:r>
-      <w:proofErr w:type="spellEnd"/>
-      <w:r>
-        <w:rPr>
-          <w:rFonts w:ascii="Arial" w:eastAsia="Arial" w:hAnsi="Arial" w:cs="Arial"/>
-        </w:rPr>
-        <w:t xml:space="preserve"> Software </w:t>
-      </w:r>
-      <w:proofErr w:type="spellStart"/>
-      <w:r>
-        <w:rPr>
-          <w:rFonts w:ascii="Arial" w:eastAsia="Arial" w:hAnsi="Arial" w:cs="Arial"/>
-        </w:rPr>
-        <w:t>Engineering</w:t>
-      </w:r>
-      <w:proofErr w:type="spellEnd"/>
-      <w:r>
-        <w:rPr>
-          <w:rFonts w:ascii="Arial" w:eastAsia="Arial" w:hAnsi="Arial" w:cs="Arial"/>
-        </w:rPr>
-        <w:t xml:space="preserve">“, 2nd </w:t>
-      </w:r>
-      <w:proofErr w:type="spellStart"/>
-      <w:r>
-        <w:rPr>
-          <w:rFonts w:ascii="Arial" w:eastAsia="Arial" w:hAnsi="Arial" w:cs="Arial"/>
-        </w:rPr>
-        <w:t>ed</w:t>
-      </w:r>
-      <w:proofErr w:type="spellEnd"/>
-      <w:r>
-        <w:rPr>
-          <w:rFonts w:ascii="Arial" w:eastAsia="Arial" w:hAnsi="Arial" w:cs="Arial"/>
-        </w:rPr>
-        <w:t xml:space="preserve">. </w:t>
-      </w:r>
-      <w:proofErr w:type="spellStart"/>
-      <w:r>
-        <w:rPr>
-          <w:rFonts w:ascii="Arial" w:eastAsia="Arial" w:hAnsi="Arial" w:cs="Arial"/>
-        </w:rPr>
-        <w:t>McGraw-Hill</w:t>
-      </w:r>
-      <w:proofErr w:type="spellEnd"/>
-      <w:r>
-        <w:rPr>
-          <w:rFonts w:ascii="Arial" w:eastAsia="Arial" w:hAnsi="Arial" w:cs="Arial"/>
-        </w:rPr>
-        <w:t>, 2005.</w:t>
+        <w:t>T.C.Lethbridge, R.Langaniere, „Object-Oriented Software Engineering“, 2nd ed. McGraw-Hill, 2005.</w:t>
       </w:r>
     </w:p>
     <w:p>
@@ -12820,35 +12042,7 @@
         <w:rPr>
           <w:rFonts w:ascii="Arial" w:eastAsia="Arial" w:hAnsi="Arial" w:cs="Arial"/>
         </w:rPr>
-        <w:t xml:space="preserve">Software </w:t>
-      </w:r>
-      <w:proofErr w:type="spellStart"/>
-      <w:r>
-        <w:rPr>
-          <w:rFonts w:ascii="Arial" w:eastAsia="Arial" w:hAnsi="Arial" w:cs="Arial"/>
-        </w:rPr>
-        <w:t>engineering</w:t>
-      </w:r>
-      <w:proofErr w:type="spellEnd"/>
-      <w:r>
-        <w:rPr>
-          <w:rFonts w:ascii="Arial" w:eastAsia="Arial" w:hAnsi="Arial" w:cs="Arial"/>
-        </w:rPr>
-        <w:t xml:space="preserve"> ,</w:t>
-      </w:r>
-      <w:proofErr w:type="spellStart"/>
-      <w:r>
-        <w:rPr>
-          <w:rFonts w:ascii="Arial" w:eastAsia="Arial" w:hAnsi="Arial" w:cs="Arial"/>
-        </w:rPr>
-        <w:t>Rutgers</w:t>
-      </w:r>
-      <w:proofErr w:type="spellEnd"/>
-      <w:r>
-        <w:rPr>
-          <w:rFonts w:ascii="Arial" w:eastAsia="Arial" w:hAnsi="Arial" w:cs="Arial"/>
-        </w:rPr>
-        <w:t xml:space="preserve"> University, </w:t>
+        <w:t xml:space="preserve">Software engineering ,Rutgers University, </w:t>
       </w:r>
       <w:hyperlink r:id="rId26">
         <w:r>
@@ -12876,119 +12070,7 @@
         <w:rPr>
           <w:rFonts w:ascii="Arial" w:eastAsia="Arial" w:hAnsi="Arial" w:cs="Arial"/>
         </w:rPr>
-        <w:t xml:space="preserve">I. </w:t>
-      </w:r>
-      <w:proofErr w:type="spellStart"/>
-      <w:r>
-        <w:rPr>
-          <w:rFonts w:ascii="Arial" w:eastAsia="Arial" w:hAnsi="Arial" w:cs="Arial"/>
-        </w:rPr>
-        <w:t>Marsic</w:t>
-      </w:r>
-      <w:proofErr w:type="spellEnd"/>
-      <w:r>
-        <w:rPr>
-          <w:rFonts w:ascii="Arial" w:eastAsia="Arial" w:hAnsi="Arial" w:cs="Arial"/>
-        </w:rPr>
-        <w:t xml:space="preserve">, „Software </w:t>
-      </w:r>
-      <w:proofErr w:type="spellStart"/>
-      <w:r>
-        <w:rPr>
-          <w:rFonts w:ascii="Arial" w:eastAsia="Arial" w:hAnsi="Arial" w:cs="Arial"/>
-        </w:rPr>
-        <w:t>engineering</w:t>
-      </w:r>
-      <w:proofErr w:type="spellEnd"/>
-      <w:r>
-        <w:rPr>
-          <w:rFonts w:ascii="Arial" w:eastAsia="Arial" w:hAnsi="Arial" w:cs="Arial"/>
-        </w:rPr>
-        <w:t xml:space="preserve"> </w:t>
-      </w:r>
-      <w:proofErr w:type="spellStart"/>
-      <w:r>
-        <w:rPr>
-          <w:rFonts w:ascii="Arial" w:eastAsia="Arial" w:hAnsi="Arial" w:cs="Arial"/>
-        </w:rPr>
-        <w:t>book</w:t>
-      </w:r>
-      <w:proofErr w:type="spellEnd"/>
-      <w:r>
-        <w:rPr>
-          <w:rFonts w:ascii="Arial" w:eastAsia="Arial" w:hAnsi="Arial" w:cs="Arial"/>
-        </w:rPr>
-        <w:t xml:space="preserve">“, Department </w:t>
-      </w:r>
-      <w:proofErr w:type="spellStart"/>
-      <w:r>
-        <w:rPr>
-          <w:rFonts w:ascii="Arial" w:eastAsia="Arial" w:hAnsi="Arial" w:cs="Arial"/>
-        </w:rPr>
-        <w:t>of</w:t>
-      </w:r>
-      <w:proofErr w:type="spellEnd"/>
-      <w:r>
-        <w:rPr>
-          <w:rFonts w:ascii="Arial" w:eastAsia="Arial" w:hAnsi="Arial" w:cs="Arial"/>
-        </w:rPr>
-        <w:t xml:space="preserve"> </w:t>
-      </w:r>
-      <w:proofErr w:type="spellStart"/>
-      <w:r>
-        <w:rPr>
-          <w:rFonts w:ascii="Arial" w:eastAsia="Arial" w:hAnsi="Arial" w:cs="Arial"/>
-        </w:rPr>
-        <w:t>Electrical</w:t>
-      </w:r>
-      <w:proofErr w:type="spellEnd"/>
-      <w:r>
-        <w:rPr>
-          <w:rFonts w:ascii="Arial" w:eastAsia="Arial" w:hAnsi="Arial" w:cs="Arial"/>
-        </w:rPr>
-        <w:t xml:space="preserve"> </w:t>
-      </w:r>
-      <w:proofErr w:type="spellStart"/>
-      <w:r>
-        <w:rPr>
-          <w:rFonts w:ascii="Arial" w:eastAsia="Arial" w:hAnsi="Arial" w:cs="Arial"/>
-        </w:rPr>
-        <w:t>and</w:t>
-      </w:r>
-      <w:proofErr w:type="spellEnd"/>
-      <w:r>
-        <w:rPr>
-          <w:rFonts w:ascii="Arial" w:eastAsia="Arial" w:hAnsi="Arial" w:cs="Arial"/>
-        </w:rPr>
-        <w:t xml:space="preserve"> Computer </w:t>
-      </w:r>
-      <w:proofErr w:type="spellStart"/>
-      <w:r>
-        <w:rPr>
-          <w:rFonts w:ascii="Arial" w:eastAsia="Arial" w:hAnsi="Arial" w:cs="Arial"/>
-        </w:rPr>
-        <w:t>Engineering</w:t>
-      </w:r>
-      <w:proofErr w:type="spellEnd"/>
-      <w:r>
-        <w:rPr>
-          <w:rFonts w:ascii="Arial" w:eastAsia="Arial" w:hAnsi="Arial" w:cs="Arial"/>
-        </w:rPr>
-        <w:t xml:space="preserve">, </w:t>
-      </w:r>
-      <w:proofErr w:type="spellStart"/>
-      <w:r>
-        <w:rPr>
-          <w:rFonts w:ascii="Arial" w:eastAsia="Arial" w:hAnsi="Arial" w:cs="Arial"/>
-        </w:rPr>
-        <w:t>Rutgers</w:t>
-      </w:r>
-      <w:proofErr w:type="spellEnd"/>
-      <w:r>
-        <w:rPr>
-          <w:rFonts w:ascii="Arial" w:eastAsia="Arial" w:hAnsi="Arial" w:cs="Arial"/>
-        </w:rPr>
-        <w:t xml:space="preserve"> University, </w:t>
+        <w:t xml:space="preserve">I. Marsic, „Software engineering book“, Department of Electrical and Computer Engineering, Rutgers University, </w:t>
       </w:r>
       <w:hyperlink r:id="rId28">
         <w:r>
@@ -13012,33 +12094,11 @@
         <w:spacing w:line="360" w:lineRule="auto"/>
         <w:ind w:left="357" w:hanging="356"/>
       </w:pPr>
-      <w:proofErr w:type="spellStart"/>
       <w:r>
         <w:rPr>
           <w:rFonts w:ascii="Arial" w:eastAsia="Arial" w:hAnsi="Arial" w:cs="Arial"/>
         </w:rPr>
-        <w:t>Concepts</w:t>
-      </w:r>
-      <w:proofErr w:type="spellEnd"/>
-      <w:r>
-        <w:rPr>
-          <w:rFonts w:ascii="Arial" w:eastAsia="Arial" w:hAnsi="Arial" w:cs="Arial"/>
-        </w:rPr>
-        <w:t xml:space="preserve">:  </w:t>
-      </w:r>
-      <w:proofErr w:type="spellStart"/>
-      <w:r>
-        <w:rPr>
-          <w:rFonts w:ascii="Arial" w:eastAsia="Arial" w:hAnsi="Arial" w:cs="Arial"/>
-        </w:rPr>
-        <w:t>Requirements</w:t>
-      </w:r>
-      <w:proofErr w:type="spellEnd"/>
-      <w:r>
-        <w:rPr>
-          <w:rFonts w:ascii="Arial" w:eastAsia="Arial" w:hAnsi="Arial" w:cs="Arial"/>
-        </w:rPr>
-        <w:t xml:space="preserve">, </w:t>
+        <w:t xml:space="preserve">Concepts:  Requirements, </w:t>
       </w:r>
       <w:hyperlink r:id="rId30">
         <w:r>
@@ -13066,49 +12126,7 @@
         <w:rPr>
           <w:rFonts w:ascii="Arial" w:eastAsia="Arial" w:hAnsi="Arial" w:cs="Arial"/>
         </w:rPr>
-        <w:t xml:space="preserve">UML 2 </w:t>
-      </w:r>
-      <w:proofErr w:type="spellStart"/>
-      <w:r>
-        <w:rPr>
-          <w:rFonts w:ascii="Arial" w:eastAsia="Arial" w:hAnsi="Arial" w:cs="Arial"/>
-        </w:rPr>
-        <w:t>Class</w:t>
-      </w:r>
-      <w:proofErr w:type="spellEnd"/>
-      <w:r>
-        <w:rPr>
-          <w:rFonts w:ascii="Arial" w:eastAsia="Arial" w:hAnsi="Arial" w:cs="Arial"/>
-        </w:rPr>
-        <w:t xml:space="preserve"> </w:t>
-      </w:r>
-      <w:proofErr w:type="spellStart"/>
-      <w:r>
-        <w:rPr>
-          <w:rFonts w:ascii="Arial" w:eastAsia="Arial" w:hAnsi="Arial" w:cs="Arial"/>
-        </w:rPr>
-        <w:t>Diagram</w:t>
-      </w:r>
-      <w:proofErr w:type="spellEnd"/>
-      <w:r>
-        <w:rPr>
-          <w:rFonts w:ascii="Arial" w:eastAsia="Arial" w:hAnsi="Arial" w:cs="Arial"/>
-        </w:rPr>
-        <w:t xml:space="preserve"> </w:t>
-      </w:r>
-      <w:proofErr w:type="spellStart"/>
-      <w:r>
-        <w:rPr>
-          <w:rFonts w:ascii="Arial" w:eastAsia="Arial" w:hAnsi="Arial" w:cs="Arial"/>
-        </w:rPr>
-        <w:t>Guidelines</w:t>
-      </w:r>
-      <w:proofErr w:type="spellEnd"/>
-      <w:r>
-        <w:rPr>
-          <w:rFonts w:ascii="Arial" w:eastAsia="Arial" w:hAnsi="Arial" w:cs="Arial"/>
-        </w:rPr>
-        <w:t xml:space="preserve">, </w:t>
+        <w:t xml:space="preserve">UML 2 Class Diagram Guidelines, </w:t>
       </w:r>
       <w:hyperlink r:id="rId32">
         <w:r>
@@ -13132,103 +12150,11 @@
         <w:spacing w:line="360" w:lineRule="auto"/>
         <w:ind w:left="357" w:hanging="356"/>
       </w:pPr>
-      <w:proofErr w:type="spellStart"/>
       <w:r>
         <w:rPr>
           <w:rFonts w:ascii="Arial" w:eastAsia="Arial" w:hAnsi="Arial" w:cs="Arial"/>
         </w:rPr>
-        <w:t>Domain</w:t>
-      </w:r>
-      <w:proofErr w:type="spellEnd"/>
-      <w:r>
-        <w:rPr>
-          <w:rFonts w:ascii="Arial" w:eastAsia="Arial" w:hAnsi="Arial" w:cs="Arial"/>
-        </w:rPr>
-        <w:t xml:space="preserve"> </w:t>
-      </w:r>
-      <w:proofErr w:type="spellStart"/>
-      <w:r>
-        <w:rPr>
-          <w:rFonts w:ascii="Arial" w:eastAsia="Arial" w:hAnsi="Arial" w:cs="Arial"/>
-        </w:rPr>
-        <w:t>Class</w:t>
-      </w:r>
-      <w:proofErr w:type="spellEnd"/>
-      <w:r>
-        <w:rPr>
-          <w:rFonts w:ascii="Arial" w:eastAsia="Arial" w:hAnsi="Arial" w:cs="Arial"/>
-        </w:rPr>
-        <w:t xml:space="preserve"> </w:t>
-      </w:r>
-      <w:proofErr w:type="spellStart"/>
-      <w:r>
-        <w:rPr>
-          <w:rFonts w:ascii="Arial" w:eastAsia="Arial" w:hAnsi="Arial" w:cs="Arial"/>
-        </w:rPr>
-        <w:t>Diagram</w:t>
-      </w:r>
-      <w:proofErr w:type="spellEnd"/>
-      <w:r>
-        <w:rPr>
-          <w:rFonts w:ascii="Arial" w:eastAsia="Arial" w:hAnsi="Arial" w:cs="Arial"/>
-        </w:rPr>
-        <w:t xml:space="preserve"> </w:t>
-      </w:r>
-      <w:proofErr w:type="spellStart"/>
-      <w:r>
-        <w:rPr>
-          <w:rFonts w:ascii="Arial" w:eastAsia="Arial" w:hAnsi="Arial" w:cs="Arial"/>
-        </w:rPr>
-        <w:t>Modeling</w:t>
-      </w:r>
-      <w:proofErr w:type="spellEnd"/>
-      <w:r>
-        <w:rPr>
-          <w:rFonts w:ascii="Arial" w:eastAsia="Arial" w:hAnsi="Arial" w:cs="Arial"/>
-        </w:rPr>
-        <w:t xml:space="preserve"> </w:t>
-      </w:r>
-      <w:proofErr w:type="spellStart"/>
-      <w:r>
-        <w:rPr>
-          <w:rFonts w:ascii="Arial" w:eastAsia="Arial" w:hAnsi="Arial" w:cs="Arial"/>
-        </w:rPr>
-        <w:t>Standards</w:t>
-      </w:r>
-      <w:proofErr w:type="spellEnd"/>
-      <w:r>
-        <w:rPr>
-          <w:rFonts w:ascii="Arial" w:eastAsia="Arial" w:hAnsi="Arial" w:cs="Arial"/>
-        </w:rPr>
-        <w:t xml:space="preserve"> </w:t>
-      </w:r>
-      <w:proofErr w:type="spellStart"/>
-      <w:r>
-        <w:rPr>
-          <w:rFonts w:ascii="Arial" w:eastAsia="Arial" w:hAnsi="Arial" w:cs="Arial"/>
-        </w:rPr>
-        <w:t>and</w:t>
-      </w:r>
-      <w:proofErr w:type="spellEnd"/>
-      <w:r>
-        <w:rPr>
-          <w:rFonts w:ascii="Arial" w:eastAsia="Arial" w:hAnsi="Arial" w:cs="Arial"/>
-        </w:rPr>
-        <w:t xml:space="preserve"> </w:t>
-      </w:r>
-      <w:proofErr w:type="spellStart"/>
-      <w:r>
-        <w:rPr>
-          <w:rFonts w:ascii="Arial" w:eastAsia="Arial" w:hAnsi="Arial" w:cs="Arial"/>
-        </w:rPr>
-        <w:t>Guidelines</w:t>
-      </w:r>
-      <w:proofErr w:type="spellEnd"/>
-      <w:r>
-        <w:rPr>
-          <w:rFonts w:ascii="Arial" w:eastAsia="Arial" w:hAnsi="Arial" w:cs="Arial"/>
-        </w:rPr>
-        <w:t xml:space="preserve">, </w:t>
+        <w:t xml:space="preserve">Domain Class Diagram Modeling Standards and Guidelines, </w:t>
       </w:r>
       <w:hyperlink r:id="rId34">
         <w:r>
@@ -13254,7 +12180,6 @@
       </w:pPr>
       <w:bookmarkStart w:id="50" w:name="h.3j2qqm3" w:colFirst="0" w:colLast="0"/>
       <w:bookmarkEnd w:id="50"/>
-      <w:proofErr w:type="spellStart"/>
       <w:r>
         <w:rPr>
           <w:rFonts w:ascii="Arial" w:eastAsia="Arial" w:hAnsi="Arial" w:cs="Arial"/>
@@ -13265,28 +12190,7 @@
         <w:rPr>
           <w:rFonts w:ascii="Arial" w:eastAsia="Arial" w:hAnsi="Arial" w:cs="Arial"/>
         </w:rPr>
-        <w:t>stah</w:t>
-      </w:r>
-      <w:proofErr w:type="spellEnd"/>
-      <w:r>
-        <w:rPr>
-          <w:rFonts w:ascii="Arial" w:eastAsia="Arial" w:hAnsi="Arial" w:cs="Arial"/>
-        </w:rPr>
-        <w:t xml:space="preserve"> </w:t>
-      </w:r>
-      <w:proofErr w:type="spellStart"/>
-      <w:r>
-        <w:rPr>
-          <w:rFonts w:ascii="Arial" w:eastAsia="Arial" w:hAnsi="Arial" w:cs="Arial"/>
-        </w:rPr>
-        <w:t>Community</w:t>
-      </w:r>
-      <w:proofErr w:type="spellEnd"/>
-      <w:r>
-        <w:rPr>
-          <w:rFonts w:ascii="Arial" w:eastAsia="Arial" w:hAnsi="Arial" w:cs="Arial"/>
-        </w:rPr>
-        <w:t xml:space="preserve">, </w:t>
+        <w:t xml:space="preserve">stah Community, </w:t>
       </w:r>
       <w:hyperlink r:id="rId36" w:history="1">
         <w:r>
@@ -13565,21 +12469,12 @@
         </w:rPr>
         <w:t xml:space="preserve">dijagram pregleda promjena nad datotekama projekta. Potrebno je u </w:t>
       </w:r>
-      <w:proofErr w:type="spellStart"/>
       <w:r>
         <w:rPr>
           <w:rFonts w:ascii="Arial" w:eastAsia="Arial" w:hAnsi="Arial" w:cs="Arial"/>
           <w:sz w:val="20"/>
         </w:rPr>
-        <w:t>BitBucket</w:t>
-      </w:r>
-      <w:proofErr w:type="spellEnd"/>
-      <w:r>
-        <w:rPr>
-          <w:rFonts w:ascii="Arial" w:eastAsia="Arial" w:hAnsi="Arial" w:cs="Arial"/>
-          <w:sz w:val="20"/>
-        </w:rPr>
-        <w:t xml:space="preserve"> </w:t>
+        <w:t xml:space="preserve">BitBucket </w:t>
       </w:r>
       <w:r>
         <w:rPr>
@@ -13589,7 +12484,6 @@
         </w:rPr>
         <w:t xml:space="preserve">sučelju instalirati dodatak </w:t>
       </w:r>
-      <w:proofErr w:type="spellStart"/>
       <w:r>
         <w:rPr>
           <w:rFonts w:ascii="Arial" w:eastAsia="Arial" w:hAnsi="Arial" w:cs="Arial"/>
@@ -13597,7 +12491,6 @@
         </w:rPr>
         <w:t>AwesomeGraph</w:t>
       </w:r>
-      <w:proofErr w:type="spellEnd"/>
       <w:r>
         <w:rPr>
           <w:rFonts w:ascii="Arial" w:eastAsia="Arial" w:hAnsi="Arial" w:cs="Arial"/>
@@ -13622,21 +12515,12 @@
         </w:rPr>
         <w:t>'</w:t>
       </w:r>
-      <w:proofErr w:type="spellStart"/>
       <w:r>
         <w:rPr>
           <w:rFonts w:ascii="Arial" w:eastAsia="Arial" w:hAnsi="Arial" w:cs="Arial"/>
           <w:sz w:val="20"/>
         </w:rPr>
-        <w:t>commit</w:t>
-      </w:r>
-      <w:proofErr w:type="spellEnd"/>
-      <w:r>
-        <w:rPr>
-          <w:rFonts w:ascii="Arial" w:eastAsia="Arial" w:hAnsi="Arial" w:cs="Arial"/>
-          <w:sz w:val="20"/>
-        </w:rPr>
-        <w:t xml:space="preserve">' </w:t>
+        <w:t xml:space="preserve">commit' </w:t>
       </w:r>
       <w:r>
         <w:rPr>
@@ -17451,43 +16335,7 @@
           <w:i/>
           <w:sz w:val="20"/>
         </w:rPr>
-        <w:t xml:space="preserve">(u </w:t>
-      </w:r>
-      <w:proofErr w:type="spellStart"/>
-      <w:r>
-        <w:rPr>
-          <w:rFonts w:ascii="Arial" w:hAnsi="Arial" w:cs="Arial"/>
-          <w:i/>
-          <w:sz w:val="20"/>
-        </w:rPr>
-        <w:t>rev</w:t>
-      </w:r>
-      <w:proofErr w:type="spellEnd"/>
-      <w:r>
-        <w:rPr>
-          <w:rFonts w:ascii="Arial" w:hAnsi="Arial" w:cs="Arial"/>
-          <w:i/>
-          <w:sz w:val="20"/>
-        </w:rPr>
-        <w:t xml:space="preserve">. 1) koji je plan rada za </w:t>
-      </w:r>
-      <w:proofErr w:type="spellStart"/>
-      <w:r>
-        <w:rPr>
-          <w:rFonts w:ascii="Arial" w:hAnsi="Arial" w:cs="Arial"/>
-          <w:i/>
-          <w:sz w:val="20"/>
-        </w:rPr>
-        <w:t>rev</w:t>
-      </w:r>
-      <w:proofErr w:type="spellEnd"/>
-      <w:r>
-        <w:rPr>
-          <w:rFonts w:ascii="Arial" w:hAnsi="Arial" w:cs="Arial"/>
-          <w:i/>
-          <w:sz w:val="20"/>
-        </w:rPr>
-        <w:t>. 2,</w:t>
+        <w:t>(u rev. 1) koji je plan rada za rev. 2,</w:t>
       </w:r>
     </w:p>
     <w:p>
@@ -17506,25 +16354,7 @@
           <w:i/>
           <w:sz w:val="20"/>
         </w:rPr>
-        <w:t xml:space="preserve">(u </w:t>
-      </w:r>
-      <w:proofErr w:type="spellStart"/>
-      <w:r>
-        <w:rPr>
-          <w:rFonts w:ascii="Arial" w:eastAsia="Arial" w:hAnsi="Arial" w:cs="Arial"/>
-          <w:i/>
-          <w:sz w:val="20"/>
-        </w:rPr>
-        <w:t>rev</w:t>
-      </w:r>
-      <w:proofErr w:type="spellEnd"/>
-      <w:r>
-        <w:rPr>
-          <w:rFonts w:ascii="Arial" w:eastAsia="Arial" w:hAnsi="Arial" w:cs="Arial"/>
-          <w:i/>
-          <w:sz w:val="20"/>
-        </w:rPr>
-        <w:t>. 2) koji je status implementacije u odnosu na postavljene ciljeve, procjenu vremena dovršetka projekta (ako zadatak nije u potpunosti ispunjen), koje bi bile smjernice za daljnji rad kad bi se nastavilo s projektom te u čemu bi se sastojale buduće nadogradnje.</w:t>
+        <w:t>(u rev. 2) koji je status implementacije u odnosu na postavljene ciljeve, procjenu vremena dovršetka projekta (ako zadatak nije u potpunosti ispunjen), koje bi bile smjernice za daljnji rad kad bi se nastavilo s projektom te u čemu bi se sastojale buduće nadogradnje.</w:t>
       </w:r>
     </w:p>
     <w:p>
@@ -17579,7 +16409,6 @@
         <w:tab w:val="right" w:pos="9072"/>
       </w:tabs>
     </w:pPr>
-    <w:proofErr w:type="spellStart"/>
     <w:r>
       <w:rPr>
         <w:rFonts w:ascii="Arial" w:eastAsia="Arial" w:hAnsi="Arial" w:cs="Arial"/>
@@ -17588,7 +16417,6 @@
       </w:rPr>
       <w:t>ferovci</w:t>
     </w:r>
-    <w:proofErr w:type="spellEnd"/>
     <w:r>
       <w:rPr>
         <w:rFonts w:ascii="Arial" w:eastAsia="Arial" w:hAnsi="Arial" w:cs="Arial"/>
@@ -17682,7 +16510,7 @@
         <w:noProof/>
         <w:sz w:val="20"/>
       </w:rPr>
-      <w:t>8. studenog 2018.</w:t>
+      <w:t>9. studenog 2018.</w:t>
     </w:r>
     <w:r>
       <w:rPr>
@@ -17892,7 +16720,6 @@
         </wp:anchor>
       </w:drawing>
     </w:r>
-    <w:proofErr w:type="spellStart"/>
     <w:r>
       <w:rPr>
         <w:rFonts w:ascii="Arial" w:eastAsia="Arial" w:hAnsi="Arial" w:cs="Arial"/>
@@ -17900,7 +16727,6 @@
       </w:rPr>
       <w:t>ParkirajMe</w:t>
     </w:r>
-    <w:proofErr w:type="spellEnd"/>
   </w:p>
 </w:hdr>
 </file>
@@ -22324,7 +21150,7 @@
 </file>
 
 <file path=customXml/itemProps1.xml><?xml version="1.0" encoding="utf-8"?>
-<ds:datastoreItem xmlns:ds="http://schemas.openxmlformats.org/officeDocument/2006/customXml" ds:itemID="{6C3E630B-ABBB-495E-9580-98FB77B16DBF}">
+<ds:datastoreItem xmlns:ds="http://schemas.openxmlformats.org/officeDocument/2006/customXml" ds:itemID="{BB4487C2-1D93-4E88-8DD8-FA3E08E18D56}">
   <ds:schemaRefs>
     <ds:schemaRef ds:uri="http://schemas.openxmlformats.org/officeDocument/2006/bibliography"/>
   </ds:schemaRefs>

</xml_diff>

<commit_message>
Umetnuti prepravljeni UC i sekvencijski dijagrami, dodan novi UC12
</commit_message>
<xml_diff>
--- a/Dokumentacija_v0.6.docx
+++ b/Dokumentacija_v0.6.docx
@@ -8225,7 +8225,10 @@
         <w:jc w:val="both"/>
       </w:pPr>
       <w:r>
-        <w:t>Naziv: Osvježavanje trenutnog stanja parkirališta</w:t>
+        <w:t xml:space="preserve">Naziv: </w:t>
+      </w:r>
+      <w:r>
+        <w:t>Poništavanje trajne rezervacije</w:t>
       </w:r>
     </w:p>
     <w:p>
@@ -8239,7 +8242,10 @@
         <w:jc w:val="both"/>
       </w:pPr>
       <w:r>
-        <w:t>Opis: Aplikacija periodički osvježava broj slobodnih mjesta na svakom parkiralištu</w:t>
+        <w:t xml:space="preserve">Opis: </w:t>
+      </w:r>
+      <w:r>
+        <w:t>Korisnik poništava trajnu rezervaciju mjesta na parkiralištu</w:t>
       </w:r>
     </w:p>
     <w:p>
@@ -8253,7 +8259,10 @@
         <w:jc w:val="both"/>
       </w:pPr>
       <w:r>
-        <w:t>Preduvjeti: Postoje registrirana parkirališta</w:t>
+        <w:t xml:space="preserve">Preduvjeti: </w:t>
+      </w:r>
+      <w:r>
+        <w:t>Korisnik je prijavljen</w:t>
       </w:r>
     </w:p>
     <w:p>
@@ -8267,7 +8276,16 @@
         <w:jc w:val="both"/>
       </w:pPr>
       <w:r>
-        <w:t xml:space="preserve">Pokretač: Sustav to radi periodički svake minute </w:t>
+        <w:t xml:space="preserve">Pokretač: </w:t>
+      </w:r>
+      <w:r>
+        <w:t xml:space="preserve">Pritisak na gumb </w:t>
+      </w:r>
+      <w:r>
+        <w:rPr>
+          <w:i/>
+        </w:rPr>
+        <w:t>Poništi rezervaciju</w:t>
       </w:r>
     </w:p>
     <w:p>
@@ -8295,18 +8313,41 @@
         <w:jc w:val="both"/>
       </w:pPr>
       <w:r>
-        <w:t>Svakih 60 sekundi aplikacija dohvaća</w:t>
-      </w:r>
-      <w:r>
-        <w:t xml:space="preserve"> informacije o broju slobodnih mjesta na svakom parkiralištu te osvježava svoje trenutne podatke</w:t>
-      </w:r>
-    </w:p>
-    <w:p>
-      <w:pPr>
-        <w:pStyle w:val="Normal1"/>
-        <w:spacing w:line="360" w:lineRule="auto"/>
-        <w:jc w:val="both"/>
-      </w:pPr>
+        <w:t>Korisnik na popisu svojih trajnih rezervacija odabire jednu i poništava ju</w:t>
+      </w:r>
+    </w:p>
+    <w:p>
+      <w:pPr>
+        <w:pStyle w:val="Normal1"/>
+        <w:numPr>
+          <w:ilvl w:val="1"/>
+          <w:numId w:val="21"/>
+        </w:numPr>
+        <w:spacing w:line="360" w:lineRule="auto"/>
+        <w:jc w:val="both"/>
+      </w:pPr>
+      <w:r>
+        <w:t>Opis mogućih odstupanja</w:t>
+      </w:r>
+    </w:p>
+    <w:p>
+      <w:pPr>
+        <w:pStyle w:val="Normal1"/>
+        <w:numPr>
+          <w:ilvl w:val="2"/>
+          <w:numId w:val="21"/>
+        </w:numPr>
+        <w:spacing w:line="360" w:lineRule="auto"/>
+        <w:jc w:val="both"/>
+      </w:pPr>
+      <w:r>
+        <w:t>Korisnik nema ni</w:t>
+      </w:r>
+      <w:bookmarkStart w:id="17" w:name="_GoBack"/>
+      <w:bookmarkEnd w:id="17"/>
+      <w:r>
+        <w:t>jednu trajnu rezervaciju</w:t>
+      </w:r>
     </w:p>
     <w:p>
       <w:pPr>
@@ -8361,12 +8402,12 @@
       <w:pPr>
         <w:pStyle w:val="Heading2"/>
       </w:pPr>
-      <w:bookmarkStart w:id="17" w:name="_Toc528945977"/>
+      <w:bookmarkStart w:id="18" w:name="_Toc528945977"/>
       <w:r>
         <w:lastRenderedPageBreak/>
         <w:t>4.2 Dijagrami obrazaca uporabe</w:t>
       </w:r>
-      <w:bookmarkEnd w:id="17"/>
+      <w:bookmarkEnd w:id="18"/>
     </w:p>
     <w:p>
       <w:pPr>
@@ -8385,9 +8426,9 @@
         </w:rPr>
         <w:drawing>
           <wp:inline distT="0" distB="0" distL="0" distR="0">
-            <wp:extent cx="5758815" cy="7825105"/>
-            <wp:effectExtent l="0" t="0" r="0" b="4445"/>
-            <wp:docPr id="19" name="Picture 19"/>
+            <wp:extent cx="5760085" cy="7821930"/>
+            <wp:effectExtent l="0" t="0" r="0" b="7620"/>
+            <wp:docPr id="6" name="Picture 6"/>
             <wp:cNvGraphicFramePr>
               <a:graphicFrameLocks xmlns:a="http://schemas.openxmlformats.org/drawingml/2006/main" noChangeAspect="1"/>
             </wp:cNvGraphicFramePr>
@@ -8395,7 +8436,7 @@
               <a:graphicData uri="http://schemas.openxmlformats.org/drawingml/2006/picture">
                 <pic:pic xmlns:pic="http://schemas.openxmlformats.org/drawingml/2006/picture">
                   <pic:nvPicPr>
-                    <pic:cNvPr id="0" name="Picture 11"/>
+                    <pic:cNvPr id="0" name="Picture 1"/>
                     <pic:cNvPicPr>
                       <a:picLocks noChangeAspect="1" noChangeArrowheads="1"/>
                     </pic:cNvPicPr>
@@ -8416,7 +8457,7 @@
                   <pic:spPr bwMode="auto">
                     <a:xfrm>
                       <a:off x="0" y="0"/>
-                      <a:ext cx="5758815" cy="7825105"/>
+                      <a:ext cx="5760085" cy="7821930"/>
                     </a:xfrm>
                     <a:prstGeom prst="rect">
                       <a:avLst/>
@@ -8600,9 +8641,9 @@
         </w:rPr>
         <w:drawing>
           <wp:inline distT="0" distB="0" distL="0" distR="0">
-            <wp:extent cx="5749925" cy="4853305"/>
-            <wp:effectExtent l="0" t="0" r="3175" b="4445"/>
-            <wp:docPr id="20" name="Picture 20"/>
+            <wp:extent cx="5760085" cy="4859020"/>
+            <wp:effectExtent l="0" t="0" r="0" b="0"/>
+            <wp:docPr id="7" name="Picture 7"/>
             <wp:cNvGraphicFramePr>
               <a:graphicFrameLocks xmlns:a="http://schemas.openxmlformats.org/drawingml/2006/main" noChangeAspect="1"/>
             </wp:cNvGraphicFramePr>
@@ -8610,7 +8651,7 @@
               <a:graphicData uri="http://schemas.openxmlformats.org/drawingml/2006/picture">
                 <pic:pic xmlns:pic="http://schemas.openxmlformats.org/drawingml/2006/picture">
                   <pic:nvPicPr>
-                    <pic:cNvPr id="0" name="Picture 12"/>
+                    <pic:cNvPr id="0" name="Picture 3"/>
                     <pic:cNvPicPr>
                       <a:picLocks noChangeAspect="1" noChangeArrowheads="1"/>
                     </pic:cNvPicPr>
@@ -8631,7 +8672,7 @@
                   <pic:spPr bwMode="auto">
                     <a:xfrm>
                       <a:off x="0" y="0"/>
-                      <a:ext cx="5749925" cy="4853305"/>
+                      <a:ext cx="5760085" cy="4859020"/>
                     </a:xfrm>
                     <a:prstGeom prst="rect">
                       <a:avLst/>
@@ -8658,8 +8699,8 @@
           <w:i/>
         </w:rPr>
       </w:pPr>
-      <w:bookmarkStart w:id="18" w:name="h.2et92p0" w:colFirst="0" w:colLast="0"/>
-      <w:bookmarkEnd w:id="18"/>
+      <w:bookmarkStart w:id="19" w:name="h.2et92p0" w:colFirst="0" w:colLast="0"/>
+      <w:bookmarkEnd w:id="19"/>
       <w:r>
         <w:rPr>
           <w:i/>
@@ -8840,9 +8881,9 @@
         </w:rPr>
         <w:drawing>
           <wp:inline distT="0" distB="0" distL="0" distR="0">
-            <wp:extent cx="5752465" cy="3347085"/>
+            <wp:extent cx="5760085" cy="3659505"/>
             <wp:effectExtent l="0" t="0" r="0" b="0"/>
-            <wp:docPr id="33" name="Picture 33"/>
+            <wp:docPr id="8" name="Picture 8"/>
             <wp:cNvGraphicFramePr>
               <a:graphicFrameLocks xmlns:a="http://schemas.openxmlformats.org/drawingml/2006/main" noChangeAspect="1"/>
             </wp:cNvGraphicFramePr>
@@ -8850,7 +8891,7 @@
               <a:graphicData uri="http://schemas.openxmlformats.org/drawingml/2006/picture">
                 <pic:pic xmlns:pic="http://schemas.openxmlformats.org/drawingml/2006/picture">
                   <pic:nvPicPr>
-                    <pic:cNvPr id="0" name="Picture 33"/>
+                    <pic:cNvPr id="0" name="Picture 5"/>
                     <pic:cNvPicPr>
                       <a:picLocks noChangeAspect="1" noChangeArrowheads="1"/>
                     </pic:cNvPicPr>
@@ -8871,7 +8912,7 @@
                   <pic:spPr bwMode="auto">
                     <a:xfrm>
                       <a:off x="0" y="0"/>
-                      <a:ext cx="5752465" cy="3347085"/>
+                      <a:ext cx="5760085" cy="3659505"/>
                     </a:xfrm>
                     <a:prstGeom prst="rect">
                       <a:avLst/>
@@ -8956,12 +8997,11 @@
       <w:pPr>
         <w:pStyle w:val="Heading2"/>
       </w:pPr>
-      <w:bookmarkStart w:id="19" w:name="_Toc528945978"/>
-      <w:r>
-        <w:lastRenderedPageBreak/>
+      <w:bookmarkStart w:id="20" w:name="_Toc528945978"/>
+      <w:r>
         <w:t>4.3 Sekvencijski dijagrami</w:t>
       </w:r>
-      <w:bookmarkEnd w:id="19"/>
+      <w:bookmarkEnd w:id="20"/>
     </w:p>
     <w:p>
       <w:pPr>
@@ -9131,7 +9171,6 @@
         <w:rPr>
           <w:b/>
         </w:rPr>
-        <w:lastRenderedPageBreak/>
         <w:t>Obra</w:t>
       </w:r>
       <w:r>
@@ -9368,7 +9407,6 @@
         <w:rPr>
           <w:b/>
         </w:rPr>
-        <w:lastRenderedPageBreak/>
         <w:t>Obra</w:t>
       </w:r>
       <w:r>
@@ -9593,7 +9631,6 @@
         <w:rPr>
           <w:b/>
         </w:rPr>
-        <w:lastRenderedPageBreak/>
         <w:t>Obra</w:t>
       </w:r>
       <w:r>
@@ -9634,9 +9671,9 @@
         </w:rPr>
         <w:drawing>
           <wp:inline distT="0" distB="0" distL="0" distR="0">
-            <wp:extent cx="4283181" cy="6418385"/>
-            <wp:effectExtent l="0" t="0" r="3175" b="1905"/>
-            <wp:docPr id="23" name="Picture 23"/>
+            <wp:extent cx="4105275" cy="6154066"/>
+            <wp:effectExtent l="0" t="0" r="0" b="0"/>
+            <wp:docPr id="12" name="Picture 12"/>
             <wp:cNvGraphicFramePr>
               <a:graphicFrameLocks xmlns:a="http://schemas.openxmlformats.org/drawingml/2006/main" noChangeAspect="1"/>
             </wp:cNvGraphicFramePr>
@@ -9644,7 +9681,7 @@
               <a:graphicData uri="http://schemas.openxmlformats.org/drawingml/2006/picture">
                 <pic:pic xmlns:pic="http://schemas.openxmlformats.org/drawingml/2006/picture">
                   <pic:nvPicPr>
-                    <pic:cNvPr id="0" name="Picture 15"/>
+                    <pic:cNvPr id="0" name="Picture 12"/>
                     <pic:cNvPicPr>
                       <a:picLocks noChangeAspect="1" noChangeArrowheads="1"/>
                     </pic:cNvPicPr>
@@ -9665,7 +9702,7 @@
                   <pic:spPr bwMode="auto">
                     <a:xfrm>
                       <a:off x="0" y="0"/>
-                      <a:ext cx="4294797" cy="6435792"/>
+                      <a:ext cx="4116414" cy="6170765"/>
                     </a:xfrm>
                     <a:prstGeom prst="rect">
                       <a:avLst/>
@@ -9913,9 +9950,9 @@
         </w:rPr>
         <w:drawing>
           <wp:inline distT="0" distB="0" distL="0" distR="0">
-            <wp:extent cx="5749925" cy="6743700"/>
-            <wp:effectExtent l="0" t="0" r="3175" b="0"/>
-            <wp:docPr id="25" name="Picture 25"/>
+            <wp:extent cx="5628975" cy="6924675"/>
+            <wp:effectExtent l="0" t="0" r="0" b="0"/>
+            <wp:docPr id="13" name="Picture 13"/>
             <wp:cNvGraphicFramePr>
               <a:graphicFrameLocks xmlns:a="http://schemas.openxmlformats.org/drawingml/2006/main" noChangeAspect="1"/>
             </wp:cNvGraphicFramePr>
@@ -9923,7 +9960,7 @@
               <a:graphicData uri="http://schemas.openxmlformats.org/drawingml/2006/picture">
                 <pic:pic xmlns:pic="http://schemas.openxmlformats.org/drawingml/2006/picture">
                   <pic:nvPicPr>
-                    <pic:cNvPr id="0" name="Picture 16"/>
+                    <pic:cNvPr id="0" name="Picture 14"/>
                     <pic:cNvPicPr>
                       <a:picLocks noChangeAspect="1" noChangeArrowheads="1"/>
                     </pic:cNvPicPr>
@@ -9944,7 +9981,7 @@
                   <pic:spPr bwMode="auto">
                     <a:xfrm>
                       <a:off x="0" y="0"/>
-                      <a:ext cx="5749925" cy="6743700"/>
+                      <a:ext cx="5632009" cy="6928408"/>
                     </a:xfrm>
                     <a:prstGeom prst="rect">
                       <a:avLst/>
@@ -9989,11 +10026,6 @@
         </w:rPr>
         <w:t>Sekvencijski dijagram za upravljanje parkiralištima – UC9</w:t>
       </w:r>
-    </w:p>
-    <w:p>
-      <w:pPr>
-        <w:pStyle w:val="Normal1"/>
-      </w:pPr>
       <w:r>
         <w:br w:type="page"/>
       </w:r>
@@ -10052,10 +10084,10 @@
           <w:noProof/>
         </w:rPr>
         <w:drawing>
-          <wp:inline distT="0" distB="0" distL="0" distR="0" wp14:anchorId="67D9EF3D" wp14:editId="2EBBF5DE">
-            <wp:extent cx="5749925" cy="5741670"/>
-            <wp:effectExtent l="0" t="0" r="3175" b="0"/>
-            <wp:docPr id="22" name="Picture 22"/>
+          <wp:inline distT="0" distB="0" distL="0" distR="0">
+            <wp:extent cx="5760085" cy="5749925"/>
+            <wp:effectExtent l="0" t="0" r="0" b="3175"/>
+            <wp:docPr id="14" name="Picture 14"/>
             <wp:cNvGraphicFramePr>
               <a:graphicFrameLocks xmlns:a="http://schemas.openxmlformats.org/drawingml/2006/main" noChangeAspect="1"/>
             </wp:cNvGraphicFramePr>
@@ -10063,7 +10095,7 @@
               <a:graphicData uri="http://schemas.openxmlformats.org/drawingml/2006/picture">
                 <pic:pic xmlns:pic="http://schemas.openxmlformats.org/drawingml/2006/picture">
                   <pic:nvPicPr>
-                    <pic:cNvPr id="0" name="Picture 14"/>
+                    <pic:cNvPr id="0" name="Picture 16"/>
                     <pic:cNvPicPr>
                       <a:picLocks noChangeAspect="1" noChangeArrowheads="1"/>
                     </pic:cNvPicPr>
@@ -10084,7 +10116,7 @@
                   <pic:spPr bwMode="auto">
                     <a:xfrm>
                       <a:off x="0" y="0"/>
-                      <a:ext cx="5749925" cy="5741670"/>
+                      <a:ext cx="5760085" cy="5749925"/>
                     </a:xfrm>
                     <a:prstGeom prst="rect">
                       <a:avLst/>
@@ -10184,12 +10216,7 @@
         <w:jc w:val="both"/>
       </w:pPr>
       <w:r>
-        <w:t xml:space="preserve">Administrator može pregledati listu tvrtki ili korisnika. Klikom na brisanje računa se iz </w:t>
-      </w:r>
-      <w:bookmarkStart w:id="20" w:name="_GoBack"/>
-      <w:bookmarkEnd w:id="20"/>
-      <w:r>
-        <w:t>baze podataka brišu rezervacije vezane uz korisnika ili uz sva parkirališta tvrtke, potom se brišu sva parkirališta ako je odabrana tvrtke te na posljetku brisanje podataka samog računa.</w:t>
+        <w:t>Administrator može pregledati listu tvrtki ili korisnika. Klikom na brisanje računa se iz baze podataka brišu rezervacije vezane uz korisnika ili uz sva parkirališta tvrtke, potom se brišu sva parkirališta ako je odabrana tvrtke te na posljetku brisanje podataka samog računa.</w:t>
       </w:r>
     </w:p>
     <w:p>
@@ -10313,10 +10340,10 @@
         <w:jc w:val="both"/>
       </w:pPr>
       <w:r>
-        <w:t>Aplikacija periodično svakih 60 sekundi</w:t>
-      </w:r>
-      <w:r>
-        <w:t xml:space="preserve"> dohvaća podatke o trenutnoj popunjenosti svakog parkirnog mjesta te ažurira svoje trenutno stanje.</w:t>
+        <w:t>Korisnik može pregledati popis svojih trajnih rezervacija te ih poništiti, tako da se prestanu automatski obnavljati</w:t>
+      </w:r>
+      <w:r>
+        <w:t xml:space="preserve"> svakih 30 dana.</w:t>
       </w:r>
     </w:p>
     <w:p>
@@ -10329,9 +10356,9 @@
         </w:rPr>
         <w:drawing>
           <wp:inline distT="0" distB="0" distL="0" distR="0">
-            <wp:extent cx="4123593" cy="2763612"/>
-            <wp:effectExtent l="0" t="0" r="0" b="0"/>
-            <wp:docPr id="30" name="Picture 30"/>
+            <wp:extent cx="4682782" cy="2809875"/>
+            <wp:effectExtent l="0" t="0" r="3810" b="0"/>
+            <wp:docPr id="15" name="Picture 15"/>
             <wp:cNvGraphicFramePr>
               <a:graphicFrameLocks xmlns:a="http://schemas.openxmlformats.org/drawingml/2006/main" noChangeAspect="1"/>
             </wp:cNvGraphicFramePr>
@@ -10339,13 +10366,13 @@
               <a:graphicData uri="http://schemas.openxmlformats.org/drawingml/2006/picture">
                 <pic:pic xmlns:pic="http://schemas.openxmlformats.org/drawingml/2006/picture">
                   <pic:nvPicPr>
-                    <pic:cNvPr id="0" name="Picture 19"/>
+                    <pic:cNvPr id="0" name="Picture 18"/>
                     <pic:cNvPicPr>
                       <a:picLocks noChangeAspect="1" noChangeArrowheads="1"/>
                     </pic:cNvPicPr>
                   </pic:nvPicPr>
                   <pic:blipFill>
-                    <a:blip r:embed="rId21" cstate="print">
+                    <a:blip r:embed="rId21">
                       <a:extLst>
                         <a:ext uri="{28A0092B-C50C-407E-A947-70E740481C1C}">
                           <a14:useLocalDpi xmlns:a14="http://schemas.microsoft.com/office/drawing/2010/main" val="0"/>
@@ -10360,7 +10387,7 @@
                   <pic:spPr bwMode="auto">
                     <a:xfrm>
                       <a:off x="0" y="0"/>
-                      <a:ext cx="4173788" cy="2797252"/>
+                      <a:ext cx="4703258" cy="2822162"/>
                     </a:xfrm>
                     <a:prstGeom prst="rect">
                       <a:avLst/>
@@ -10402,7 +10429,19 @@
         <w:rPr>
           <w:i/>
         </w:rPr>
-        <w:t>Sekvencijski dijagram za osvježavanje popunjenosti parkirališta – UC12</w:t>
+        <w:t xml:space="preserve">Sekvencijski dijagram za </w:t>
+      </w:r>
+      <w:r>
+        <w:rPr>
+          <w:i/>
+        </w:rPr>
+        <w:t xml:space="preserve">poništavanje trajne rezervacije </w:t>
+      </w:r>
+      <w:r>
+        <w:rPr>
+          <w:i/>
+        </w:rPr>
+        <w:t xml:space="preserve"> – UC12</w:t>
       </w:r>
     </w:p>
     <w:p>
@@ -16510,7 +16549,7 @@
         <w:noProof/>
         <w:sz w:val="20"/>
       </w:rPr>
-      <w:t>9. studenog 2018.</w:t>
+      <w:t>11. studenog 2018.</w:t>
     </w:r>
     <w:r>
       <w:rPr>
@@ -21150,7 +21189,7 @@
 </file>
 
 <file path=customXml/itemProps1.xml><?xml version="1.0" encoding="utf-8"?>
-<ds:datastoreItem xmlns:ds="http://schemas.openxmlformats.org/officeDocument/2006/customXml" ds:itemID="{BB4487C2-1D93-4E88-8DD8-FA3E08E18D56}">
+<ds:datastoreItem xmlns:ds="http://schemas.openxmlformats.org/officeDocument/2006/customXml" ds:itemID="{2BCAE5F3-3153-4091-8CFE-55F0240E4861}">
   <ds:schemaRefs>
     <ds:schemaRef ds:uri="http://schemas.openxmlformats.org/officeDocument/2006/bibliography"/>
   </ds:schemaRefs>

</xml_diff>

<commit_message>
dodan ER model baze
</commit_message>
<xml_diff>
--- a/Dokumentacija_v0.6.docx
+++ b/Dokumentacija_v0.6.docx
@@ -10842,7 +10842,83 @@
       <w:pPr>
         <w:pStyle w:val="Normal1"/>
       </w:pPr>
-      <w:r>
+    </w:p>
+    <w:p>
+      <w:pPr>
+        <w:pStyle w:val="Normal1"/>
+      </w:pPr>
+    </w:p>
+    <w:p>
+      <w:pPr>
+        <w:pStyle w:val="Normal1"/>
+      </w:pPr>
+    </w:p>
+    <w:p>
+      <w:pPr>
+        <w:pStyle w:val="Normal1"/>
+      </w:pPr>
+    </w:p>
+    <w:p>
+      <w:pPr>
+        <w:pStyle w:val="Normal1"/>
+      </w:pPr>
+    </w:p>
+    <w:p>
+      <w:pPr>
+        <w:pStyle w:val="Normal1"/>
+      </w:pPr>
+    </w:p>
+    <w:p>
+      <w:pPr>
+        <w:pStyle w:val="Normal1"/>
+      </w:pPr>
+    </w:p>
+    <w:p>
+      <w:pPr>
+        <w:pStyle w:val="Normal1"/>
+      </w:pPr>
+    </w:p>
+    <w:p>
+      <w:pPr>
+        <w:pStyle w:val="Normal1"/>
+      </w:pPr>
+    </w:p>
+    <w:p>
+      <w:pPr>
+        <w:pStyle w:val="Normal1"/>
+      </w:pPr>
+    </w:p>
+    <w:p>
+      <w:pPr>
+        <w:pStyle w:val="Normal1"/>
+      </w:pPr>
+    </w:p>
+    <w:p>
+      <w:pPr>
+        <w:pStyle w:val="Normal1"/>
+      </w:pPr>
+    </w:p>
+    <w:p>
+      <w:pPr>
+        <w:pStyle w:val="Normal1"/>
+      </w:pPr>
+    </w:p>
+    <w:p>
+      <w:pPr>
+        <w:pStyle w:val="Normal1"/>
+      </w:pPr>
+    </w:p>
+    <w:p>
+      <w:pPr>
+        <w:pStyle w:val="Normal1"/>
+      </w:pPr>
+    </w:p>
+    <w:p>
+      <w:pPr>
+        <w:pStyle w:val="Normal1"/>
+      </w:pPr>
+      <w:r>
+        <w:lastRenderedPageBreak/>
         <w:t>Baza podataka</w:t>
       </w:r>
     </w:p>
@@ -10854,6 +10930,76 @@
       </w:pPr>
       <w:r>
         <w:t>U bazu podataka pohranjivat će se svi podatci relevantni za prijavu korisnika i uporabu same aplikacije. Prlikom kreiranja baze podataka isključit čemo mogućnost redundancije podataka tako što ćemo sve entitete i relacije svesti na treću normalnu formu. Za prikaz strukture baze podataka kreiran je ER model baze podataka.</w:t>
+      </w:r>
+    </w:p>
+    <w:p>
+      <w:pPr>
+        <w:pStyle w:val="Normal1"/>
+        <w:ind w:firstLine="720"/>
+        <w:jc w:val="both"/>
+      </w:pPr>
+    </w:p>
+    <w:p>
+      <w:pPr>
+        <w:pStyle w:val="Normal1"/>
+      </w:pPr>
+    </w:p>
+    <w:p>
+      <w:pPr>
+        <w:pStyle w:val="Normal1"/>
+      </w:pPr>
+      <w:r>
+        <w:rPr>
+          <w:noProof/>
+        </w:rPr>
+        <w:drawing>
+          <wp:inline distT="0" distB="0" distL="0" distR="0">
+            <wp:extent cx="5753100" cy="2371725"/>
+            <wp:effectExtent l="0" t="0" r="0" b="9525"/>
+            <wp:docPr id="18" name="Picture 18"/>
+            <wp:cNvGraphicFramePr>
+              <a:graphicFrameLocks xmlns:a="http://schemas.openxmlformats.org/drawingml/2006/main" noChangeAspect="1"/>
+            </wp:cNvGraphicFramePr>
+            <a:graphic xmlns:a="http://schemas.openxmlformats.org/drawingml/2006/main">
+              <a:graphicData uri="http://schemas.openxmlformats.org/drawingml/2006/picture">
+                <pic:pic xmlns:pic="http://schemas.openxmlformats.org/drawingml/2006/picture">
+                  <pic:nvPicPr>
+                    <pic:cNvPr id="0" name="Picture 2"/>
+                    <pic:cNvPicPr>
+                      <a:picLocks noChangeAspect="1" noChangeArrowheads="1"/>
+                    </pic:cNvPicPr>
+                  </pic:nvPicPr>
+                  <pic:blipFill>
+                    <a:blip r:embed="rId23" cstate="print">
+                      <a:extLst>
+                        <a:ext uri="{28A0092B-C50C-407E-A947-70E740481C1C}">
+                          <a14:useLocalDpi xmlns:a14="http://schemas.microsoft.com/office/drawing/2010/main" val="0"/>
+                        </a:ext>
+                      </a:extLst>
+                    </a:blip>
+                    <a:srcRect/>
+                    <a:stretch>
+                      <a:fillRect/>
+                    </a:stretch>
+                  </pic:blipFill>
+                  <pic:spPr bwMode="auto">
+                    <a:xfrm>
+                      <a:off x="0" y="0"/>
+                      <a:ext cx="5753100" cy="2371725"/>
+                    </a:xfrm>
+                    <a:prstGeom prst="rect">
+                      <a:avLst/>
+                    </a:prstGeom>
+                    <a:noFill/>
+                    <a:ln>
+                      <a:noFill/>
+                    </a:ln>
+                  </pic:spPr>
+                </pic:pic>
+              </a:graphicData>
+            </a:graphic>
+          </wp:inline>
+        </w:drawing>
       </w:r>
       <w:r>
         <w:br w:type="page"/>
@@ -11839,7 +11985,7 @@
         </w:rPr>
         <w:t xml:space="preserve">Oblikovanje programske potpore, FER ZEMRIS, </w:t>
       </w:r>
-      <w:hyperlink r:id="rId23">
+      <w:hyperlink r:id="rId24">
         <w:r>
           <w:rPr>
             <w:rFonts w:ascii="Arial" w:eastAsia="Arial" w:hAnsi="Arial" w:cs="Arial"/>
@@ -11849,7 +11995,7 @@
           <w:t>http://www.fer.hr/predmet/opp</w:t>
         </w:r>
       </w:hyperlink>
-      <w:hyperlink r:id="rId24"/>
+      <w:hyperlink r:id="rId25"/>
     </w:p>
     <w:p>
       <w:pPr>
@@ -11867,7 +12013,7 @@
         </w:rPr>
         <w:t xml:space="preserve">Oblikovanje programske potpore, FER ZEMRIS, </w:t>
       </w:r>
-      <w:hyperlink r:id="rId25">
+      <w:hyperlink r:id="rId26">
         <w:r>
           <w:rPr>
             <w:rFonts w:ascii="Arial" w:eastAsia="Arial" w:hAnsi="Arial" w:cs="Arial"/>
@@ -11877,7 +12023,7 @@
           <w:t>http://www.zemris.fer.hr/predmeti/opp</w:t>
         </w:r>
       </w:hyperlink>
-      <w:hyperlink r:id="rId26"/>
+      <w:hyperlink r:id="rId27"/>
     </w:p>
     <w:p>
       <w:pPr>
@@ -11929,7 +12075,7 @@
         </w:rPr>
         <w:t xml:space="preserve">Software engineering ,Rutgers University, </w:t>
       </w:r>
-      <w:hyperlink r:id="rId27">
+      <w:hyperlink r:id="rId28">
         <w:r>
           <w:rPr>
             <w:rFonts w:ascii="Arial" w:eastAsia="Arial" w:hAnsi="Arial" w:cs="Arial"/>
@@ -11939,7 +12085,7 @@
           <w:t>http://www.ece.rutgers.edu/~marsic/Teaching/SE</w:t>
         </w:r>
       </w:hyperlink>
-      <w:hyperlink r:id="rId28"/>
+      <w:hyperlink r:id="rId29"/>
     </w:p>
     <w:p>
       <w:pPr>
@@ -11957,7 +12103,7 @@
         </w:rPr>
         <w:t xml:space="preserve">I. Marsic, „Software engineering book“, Department of Electrical and Computer Engineering, Rutgers University, </w:t>
       </w:r>
-      <w:hyperlink r:id="rId29">
+      <w:hyperlink r:id="rId30">
         <w:r>
           <w:rPr>
             <w:rFonts w:ascii="Arial" w:eastAsia="Arial" w:hAnsi="Arial" w:cs="Arial"/>
@@ -11967,7 +12113,7 @@
           <w:t>http://www.ece.rutgers.edu/~marsic/books/SE</w:t>
         </w:r>
       </w:hyperlink>
-      <w:hyperlink r:id="rId30"/>
+      <w:hyperlink r:id="rId31"/>
     </w:p>
     <w:p>
       <w:pPr>
@@ -11985,7 +12131,7 @@
         </w:rPr>
         <w:t xml:space="preserve">Concepts:  Requirements, </w:t>
       </w:r>
-      <w:hyperlink r:id="rId31">
+      <w:hyperlink r:id="rId32">
         <w:r>
           <w:rPr>
             <w:rFonts w:ascii="Arial" w:eastAsia="Arial" w:hAnsi="Arial" w:cs="Arial"/>
@@ -11995,7 +12141,7 @@
           <w:t>http://www.upedu.org/upedu/process/gcncpt/co_req.htm</w:t>
         </w:r>
       </w:hyperlink>
-      <w:hyperlink r:id="rId32"/>
+      <w:hyperlink r:id="rId33"/>
     </w:p>
     <w:p>
       <w:pPr>
@@ -12013,7 +12159,7 @@
         </w:rPr>
         <w:t xml:space="preserve">UML 2 Class Diagram Guidelines, </w:t>
       </w:r>
-      <w:hyperlink r:id="rId33">
+      <w:hyperlink r:id="rId34">
         <w:r>
           <w:rPr>
             <w:rFonts w:ascii="Arial" w:eastAsia="Arial" w:hAnsi="Arial" w:cs="Arial"/>
@@ -12023,7 +12169,7 @@
           <w:t>http://www.agilemodeling.com/style/classDiagram.htm</w:t>
         </w:r>
       </w:hyperlink>
-      <w:hyperlink r:id="rId34"/>
+      <w:hyperlink r:id="rId35"/>
     </w:p>
     <w:p>
       <w:pPr>
@@ -12041,7 +12187,7 @@
         </w:rPr>
         <w:t xml:space="preserve">Domain Class Diagram Modeling Standards and Guidelines, </w:t>
       </w:r>
-      <w:hyperlink r:id="rId35">
+      <w:hyperlink r:id="rId36">
         <w:r>
           <w:rPr>
             <w:rFonts w:ascii="Arial" w:eastAsia="Arial" w:hAnsi="Arial" w:cs="Arial"/>
@@ -12051,7 +12197,7 @@
           <w:t>http://www.bced.gov.bc.ca/imb/downloads/classdiagramstandards.pdf</w:t>
         </w:r>
       </w:hyperlink>
-      <w:hyperlink r:id="rId36"/>
+      <w:hyperlink r:id="rId37"/>
     </w:p>
     <w:p>
       <w:pPr>
@@ -12077,7 +12223,7 @@
         </w:rPr>
         <w:t xml:space="preserve">stah Community, </w:t>
       </w:r>
-      <w:hyperlink r:id="rId37" w:history="1">
+      <w:hyperlink r:id="rId38" w:history="1">
         <w:r>
           <w:rPr>
             <w:rStyle w:val="Hyperlink"/>
@@ -12086,7 +12232,7 @@
           <w:t>http://astah.net/editions/community/</w:t>
         </w:r>
       </w:hyperlink>
-      <w:hyperlink r:id="rId38"/>
+      <w:hyperlink r:id="rId39"/>
     </w:p>
     <w:p>
       <w:pPr>
@@ -16120,7 +16266,7 @@
                     </pic:cNvPicPr>
                   </pic:nvPicPr>
                   <pic:blipFill>
-                    <a:blip r:embed="rId39">
+                    <a:blip r:embed="rId40">
                       <a:extLst>
                         <a:ext uri="{28A0092B-C50C-407E-A947-70E740481C1C}">
                           <a14:useLocalDpi xmlns:a14="http://schemas.microsoft.com/office/drawing/2010/main" val="0"/>
@@ -16255,8 +16401,8 @@
       </w:pPr>
     </w:p>
     <w:sectPr>
-      <w:headerReference w:type="default" r:id="rId40"/>
-      <w:footerReference w:type="default" r:id="rId41"/>
+      <w:headerReference w:type="default" r:id="rId41"/>
+      <w:footerReference w:type="default" r:id="rId42"/>
       <w:pgSz w:w="11905" w:h="16837"/>
       <w:pgMar w:top="1417" w:right="1417" w:bottom="1417" w:left="1417" w:header="720" w:footer="720" w:gutter="0"/>
       <w:cols w:space="720"/>
@@ -16395,7 +16541,7 @@
         <w:noProof/>
         <w:sz w:val="20"/>
       </w:rPr>
-      <w:t>11. studenog 2018.</w:t>
+      <w:t>21. studenog 2018.</w:t>
     </w:r>
     <w:r>
       <w:rPr>
@@ -21045,7 +21191,7 @@
 </file>
 
 <file path=customXml/itemProps1.xml><?xml version="1.0" encoding="utf-8"?>
-<ds:datastoreItem xmlns:ds="http://schemas.openxmlformats.org/officeDocument/2006/customXml" ds:itemID="{E251AA50-0868-4A75-B878-8A754C9A7732}">
+<ds:datastoreItem xmlns:ds="http://schemas.openxmlformats.org/officeDocument/2006/customXml" ds:itemID="{52AD436F-7BE3-4786-A3A0-360CCA2B52A8}">
   <ds:schemaRefs>
     <ds:schemaRef ds:uri="http://schemas.openxmlformats.org/officeDocument/2006/bibliography"/>
   </ds:schemaRefs>

</xml_diff>